<commit_message>
added report to lab
</commit_message>
<xml_diff>
--- a/documents/КІ2с-23-1, Рудичук Дмитро, Лаб-1.docx
+++ b/documents/КІ2с-23-1, Рудичук Дмитро, Лаб-1.docx
@@ -1196,7 +1196,13 @@
         </w:rPr>
       </w:pPr>
       <w:r>
-        <w:rPr/>
+        <w:rPr>
+          <w:rFonts w:eastAsia="Cascadia Mono" w:ascii="Cascadia Mono" w:hAnsi="Cascadia Mono"/>
+          <w:color w:val="808080"/>
+          <w:sz w:val="16"/>
+          <w:szCs w:val="21"/>
+          <w:highlight w:val="white"/>
+        </w:rPr>
         <w:drawing>
           <wp:anchor behindDoc="0" distT="0" distB="0" distL="0" distR="0" simplePos="0" locked="0" layoutInCell="1" allowOverlap="1" relativeHeight="2">
             <wp:simplePos x="0" y="0"/>
@@ -1280,8 +1286,8 @@
       </w:pPr>
       <w:r>
         <w:rPr>
-          <w:sz w:val="24"/>
-          <w:szCs w:val="24"/>
+          <w:rFonts w:eastAsia="Times New Roman" w:cs="Times New Roman" w:ascii="Times New Roman" w:hAnsi="Times New Roman"/>
+          <w:lang w:val="uk-UA" w:eastAsia="ar-SA"/>
         </w:rPr>
         <w:drawing>
           <wp:anchor behindDoc="0" distT="0" distB="0" distL="0" distR="0" simplePos="0" locked="0" layoutInCell="1" allowOverlap="1" relativeHeight="3">
@@ -1389,8 +1395,8 @@
       </w:pPr>
       <w:r>
         <w:rPr>
-          <w:sz w:val="24"/>
-          <w:szCs w:val="24"/>
+          <w:rFonts w:eastAsia="Times New Roman" w:cs="Times New Roman" w:ascii="Times New Roman" w:hAnsi="Times New Roman"/>
+          <w:lang w:val="uk-UA" w:eastAsia="ar-SA"/>
         </w:rPr>
       </w:r>
     </w:p>
@@ -1435,34 +1441,25 @@
           <w:szCs w:val="24"/>
           <w:lang w:val="uk-UA" w:eastAsia="ar-SA"/>
         </w:rPr>
-        <w:t>Для реалізації функціоналу створюємо три файли С++ і описуємо функціонал програм із аналогічними назвами</w:t>
-      </w:r>
-      <w:r>
-        <w:rPr>
-          <w:rFonts w:eastAsia="Times New Roman" w:cs="Times New Roman" w:ascii="Times New Roman" w:hAnsi="Times New Roman"/>
-          <w:sz w:val="24"/>
-          <w:szCs w:val="24"/>
-          <w:lang w:val="uk-UA" w:eastAsia="ar-SA"/>
-        </w:rPr>
-        <w:t xml:space="preserve">. </w:t>
-      </w:r>
-    </w:p>
-    <w:p>
-      <w:pPr>
-        <w:pStyle w:val="Normal"/>
-        <w:suppressAutoHyphens w:val="true"/>
-        <w:spacing w:lineRule="auto" w:line="360"/>
-        <w:ind w:left="-567" w:right="-154" w:hanging="0"/>
-        <w:jc w:val="left"/>
-        <w:rPr>
-          <w:rFonts w:ascii="Times New Roman" w:hAnsi="Times New Roman" w:eastAsia="Times New Roman" w:cs="Times New Roman"/>
-          <w:lang w:val="uk-UA" w:eastAsia="ar-SA"/>
-        </w:rPr>
-      </w:pPr>
-      <w:r>
-        <w:rPr>
-          <w:sz w:val="24"/>
-          <w:szCs w:val="24"/>
+        <w:t xml:space="preserve">Для реалізації функціоналу створюємо три файли С++ і описуємо функціонал програм із аналогічними назвами. </w:t>
+      </w:r>
+    </w:p>
+    <w:p>
+      <w:pPr>
+        <w:pStyle w:val="Normal"/>
+        <w:suppressAutoHyphens w:val="true"/>
+        <w:spacing w:lineRule="auto" w:line="360"/>
+        <w:ind w:left="-567" w:right="-154" w:hanging="0"/>
+        <w:jc w:val="left"/>
+        <w:rPr>
+          <w:rFonts w:ascii="Times New Roman" w:hAnsi="Times New Roman" w:eastAsia="Times New Roman" w:cs="Times New Roman"/>
+          <w:lang w:val="uk-UA" w:eastAsia="ar-SA"/>
+        </w:rPr>
+      </w:pPr>
+      <w:r>
+        <w:rPr>
+          <w:rFonts w:eastAsia="Times New Roman" w:cs="Times New Roman" w:ascii="Times New Roman" w:hAnsi="Times New Roman"/>
+          <w:lang w:val="uk-UA" w:eastAsia="ar-SA"/>
         </w:rPr>
       </w:r>
     </w:p>
@@ -1502,8 +1499,8 @@
       </w:pPr>
       <w:r>
         <w:rPr>
-          <w:sz w:val="24"/>
-          <w:szCs w:val="24"/>
+          <w:rFonts w:eastAsia="Times New Roman" w:cs="Times New Roman" w:ascii="Times New Roman" w:hAnsi="Times New Roman"/>
+          <w:lang w:val="uk-UA" w:eastAsia="ar-SA"/>
         </w:rPr>
         <w:drawing>
           <wp:anchor behindDoc="0" distT="0" distB="0" distL="0" distR="0" simplePos="0" locked="0" layoutInCell="1" allowOverlap="1" relativeHeight="5">
@@ -1588,218 +1585,278 @@
       </w:pPr>
       <w:r>
         <w:rPr>
-          <w:sz w:val="24"/>
-          <w:szCs w:val="24"/>
-        </w:rPr>
-      </w:r>
-    </w:p>
-    <w:p>
-      <w:pPr>
-        <w:pStyle w:val="Normal"/>
-        <w:suppressAutoHyphens w:val="true"/>
-        <w:spacing w:lineRule="auto" w:line="360"/>
-        <w:ind w:left="-567" w:right="-154" w:hanging="0"/>
-        <w:jc w:val="left"/>
-        <w:rPr>
-          <w:rFonts w:ascii="Times New Roman" w:hAnsi="Times New Roman" w:eastAsia="Times New Roman" w:cs="Times New Roman"/>
-          <w:lang w:val="uk-UA" w:eastAsia="ar-SA"/>
-        </w:rPr>
-      </w:pPr>
-      <w:r>
-        <w:rPr>
-          <w:sz w:val="24"/>
-          <w:szCs w:val="24"/>
-        </w:rPr>
-      </w:r>
-    </w:p>
-    <w:p>
-      <w:pPr>
-        <w:pStyle w:val="Normal"/>
-        <w:suppressAutoHyphens w:val="true"/>
-        <w:spacing w:lineRule="auto" w:line="360"/>
-        <w:ind w:left="-567" w:right="-154" w:hanging="0"/>
-        <w:jc w:val="left"/>
-        <w:rPr>
-          <w:rFonts w:ascii="Times New Roman" w:hAnsi="Times New Roman" w:eastAsia="Times New Roman" w:cs="Times New Roman"/>
-          <w:lang w:val="uk-UA" w:eastAsia="ar-SA"/>
-        </w:rPr>
-      </w:pPr>
-      <w:r>
-        <w:rPr>
-          <w:sz w:val="24"/>
-          <w:szCs w:val="24"/>
-        </w:rPr>
-      </w:r>
-    </w:p>
-    <w:p>
-      <w:pPr>
-        <w:pStyle w:val="Normal"/>
-        <w:suppressAutoHyphens w:val="true"/>
-        <w:spacing w:lineRule="auto" w:line="360"/>
-        <w:ind w:left="-567" w:right="-154" w:hanging="0"/>
-        <w:jc w:val="left"/>
-        <w:rPr>
-          <w:rFonts w:ascii="Times New Roman" w:hAnsi="Times New Roman" w:eastAsia="Times New Roman" w:cs="Times New Roman"/>
-          <w:lang w:val="uk-UA" w:eastAsia="ar-SA"/>
-        </w:rPr>
-      </w:pPr>
-      <w:r>
-        <w:rPr>
-          <w:sz w:val="24"/>
-          <w:szCs w:val="24"/>
-        </w:rPr>
-      </w:r>
-    </w:p>
-    <w:p>
-      <w:pPr>
-        <w:pStyle w:val="Normal"/>
-        <w:suppressAutoHyphens w:val="true"/>
-        <w:spacing w:lineRule="auto" w:line="360"/>
-        <w:ind w:left="-567" w:right="-154" w:hanging="0"/>
-        <w:jc w:val="left"/>
-        <w:rPr>
-          <w:rFonts w:ascii="Times New Roman" w:hAnsi="Times New Roman" w:eastAsia="Times New Roman" w:cs="Times New Roman"/>
-          <w:lang w:val="uk-UA" w:eastAsia="ar-SA"/>
-        </w:rPr>
-      </w:pPr>
-      <w:r>
-        <w:rPr>
-          <w:sz w:val="24"/>
-          <w:szCs w:val="24"/>
-        </w:rPr>
-      </w:r>
-    </w:p>
-    <w:p>
-      <w:pPr>
-        <w:pStyle w:val="Normal"/>
-        <w:suppressAutoHyphens w:val="true"/>
-        <w:spacing w:lineRule="auto" w:line="360"/>
-        <w:ind w:left="-567" w:right="-154" w:hanging="0"/>
-        <w:jc w:val="left"/>
-        <w:rPr>
-          <w:rFonts w:ascii="Times New Roman" w:hAnsi="Times New Roman" w:eastAsia="Times New Roman" w:cs="Times New Roman"/>
-          <w:lang w:val="uk-UA" w:eastAsia="ar-SA"/>
-        </w:rPr>
-      </w:pPr>
-      <w:r>
-        <w:rPr>
-          <w:sz w:val="24"/>
-          <w:szCs w:val="24"/>
-        </w:rPr>
-      </w:r>
-    </w:p>
-    <w:p>
-      <w:pPr>
-        <w:pStyle w:val="Normal"/>
-        <w:suppressAutoHyphens w:val="true"/>
-        <w:spacing w:lineRule="auto" w:line="360"/>
-        <w:ind w:left="-567" w:right="-154" w:hanging="0"/>
-        <w:jc w:val="left"/>
-        <w:rPr>
-          <w:rFonts w:ascii="Times New Roman" w:hAnsi="Times New Roman" w:eastAsia="Times New Roman" w:cs="Times New Roman"/>
-          <w:lang w:val="uk-UA" w:eastAsia="ar-SA"/>
-        </w:rPr>
-      </w:pPr>
-      <w:r>
-        <w:rPr>
-          <w:sz w:val="24"/>
-          <w:szCs w:val="24"/>
-        </w:rPr>
-      </w:r>
-    </w:p>
-    <w:p>
-      <w:pPr>
-        <w:pStyle w:val="Normal"/>
-        <w:suppressAutoHyphens w:val="true"/>
-        <w:spacing w:lineRule="auto" w:line="360"/>
-        <w:ind w:left="-567" w:right="-154" w:hanging="0"/>
-        <w:jc w:val="left"/>
-        <w:rPr>
-          <w:rFonts w:ascii="Times New Roman" w:hAnsi="Times New Roman" w:eastAsia="Times New Roman" w:cs="Times New Roman"/>
-          <w:lang w:val="uk-UA" w:eastAsia="ar-SA"/>
-        </w:rPr>
-      </w:pPr>
-      <w:r>
-        <w:rPr>
-          <w:sz w:val="24"/>
-          <w:szCs w:val="24"/>
-        </w:rPr>
-      </w:r>
-    </w:p>
-    <w:p>
-      <w:pPr>
-        <w:pStyle w:val="Normal"/>
-        <w:suppressAutoHyphens w:val="true"/>
-        <w:spacing w:lineRule="auto" w:line="360"/>
-        <w:ind w:left="-567" w:right="-154" w:hanging="0"/>
-        <w:jc w:val="left"/>
-        <w:rPr>
-          <w:rFonts w:ascii="Times New Roman" w:hAnsi="Times New Roman" w:eastAsia="Times New Roman" w:cs="Times New Roman"/>
-          <w:lang w:val="uk-UA" w:eastAsia="ar-SA"/>
-        </w:rPr>
-      </w:pPr>
-      <w:r>
-        <w:rPr>
-          <w:sz w:val="24"/>
-          <w:szCs w:val="24"/>
-        </w:rPr>
-      </w:r>
-    </w:p>
-    <w:p>
-      <w:pPr>
-        <w:pStyle w:val="Normal"/>
-        <w:suppressAutoHyphens w:val="true"/>
-        <w:spacing w:lineRule="auto" w:line="360"/>
-        <w:ind w:left="-567" w:right="-154" w:hanging="0"/>
-        <w:jc w:val="left"/>
-        <w:rPr>
-          <w:rFonts w:ascii="Times New Roman" w:hAnsi="Times New Roman" w:eastAsia="Times New Roman" w:cs="Times New Roman"/>
-          <w:lang w:val="uk-UA" w:eastAsia="ar-SA"/>
-        </w:rPr>
-      </w:pPr>
-      <w:r>
-        <w:rPr>
-          <w:sz w:val="24"/>
-          <w:szCs w:val="24"/>
-        </w:rPr>
-      </w:r>
-    </w:p>
-    <w:p>
-      <w:pPr>
-        <w:pStyle w:val="Normal"/>
-        <w:suppressAutoHyphens w:val="true"/>
-        <w:spacing w:lineRule="auto" w:line="360"/>
-        <w:ind w:left="-567" w:right="-154" w:hanging="0"/>
-        <w:jc w:val="left"/>
-        <w:rPr>
-          <w:sz w:val="24"/>
-          <w:szCs w:val="24"/>
-        </w:rPr>
-      </w:pPr>
-      <w:r>
-        <w:rPr>
-          <w:sz w:val="24"/>
-          <w:szCs w:val="24"/>
-        </w:rPr>
-      </w:r>
-    </w:p>
-    <w:p>
-      <w:pPr>
-        <w:pStyle w:val="Normal"/>
-        <w:suppressAutoHyphens w:val="true"/>
-        <w:spacing w:lineRule="auto" w:line="360"/>
-        <w:ind w:left="-567" w:right="-154" w:hanging="0"/>
-        <w:jc w:val="left"/>
-        <w:rPr>
-          <w:sz w:val="24"/>
-          <w:szCs w:val="24"/>
-        </w:rPr>
-      </w:pPr>
-      <w:r>
-        <w:rPr>
-          <w:sz w:val="24"/>
-          <w:szCs w:val="24"/>
-        </w:rPr>
+          <w:rFonts w:eastAsia="Times New Roman" w:cs="Times New Roman" w:ascii="Times New Roman" w:hAnsi="Times New Roman"/>
+          <w:lang w:val="uk-UA" w:eastAsia="ar-SA"/>
+        </w:rPr>
+      </w:r>
+    </w:p>
+    <w:p>
+      <w:pPr>
+        <w:pStyle w:val="Normal"/>
+        <w:suppressAutoHyphens w:val="true"/>
+        <w:spacing w:lineRule="auto" w:line="360"/>
+        <w:ind w:left="-567" w:right="-154" w:hanging="0"/>
+        <w:jc w:val="left"/>
+        <w:rPr>
+          <w:rFonts w:ascii="Times New Roman" w:hAnsi="Times New Roman" w:eastAsia="Times New Roman" w:cs="Times New Roman"/>
+          <w:lang w:val="uk-UA" w:eastAsia="ar-SA"/>
+        </w:rPr>
+      </w:pPr>
+      <w:r>
+        <w:rPr>
+          <w:rFonts w:eastAsia="Times New Roman" w:cs="Times New Roman" w:ascii="Times New Roman" w:hAnsi="Times New Roman"/>
+          <w:lang w:val="uk-UA" w:eastAsia="ar-SA"/>
+        </w:rPr>
+      </w:r>
+    </w:p>
+    <w:p>
+      <w:pPr>
+        <w:pStyle w:val="Normal"/>
+        <w:suppressAutoHyphens w:val="true"/>
+        <w:spacing w:lineRule="auto" w:line="360"/>
+        <w:ind w:left="-567" w:right="-154" w:hanging="0"/>
+        <w:jc w:val="left"/>
+        <w:rPr>
+          <w:rFonts w:ascii="Times New Roman" w:hAnsi="Times New Roman" w:eastAsia="Times New Roman" w:cs="Times New Roman"/>
+          <w:lang w:val="uk-UA" w:eastAsia="ar-SA"/>
+        </w:rPr>
+      </w:pPr>
+      <w:r>
+        <w:rPr>
+          <w:rFonts w:eastAsia="Times New Roman" w:cs="Times New Roman" w:ascii="Times New Roman" w:hAnsi="Times New Roman"/>
+          <w:lang w:val="uk-UA" w:eastAsia="ar-SA"/>
+        </w:rPr>
+      </w:r>
+    </w:p>
+    <w:p>
+      <w:pPr>
+        <w:pStyle w:val="Normal"/>
+        <w:suppressAutoHyphens w:val="true"/>
+        <w:spacing w:lineRule="auto" w:line="360"/>
+        <w:ind w:left="-567" w:right="-154" w:hanging="0"/>
+        <w:jc w:val="left"/>
+        <w:rPr>
+          <w:rFonts w:ascii="Times New Roman" w:hAnsi="Times New Roman" w:eastAsia="Times New Roman" w:cs="Times New Roman"/>
+          <w:lang w:val="uk-UA" w:eastAsia="ar-SA"/>
+        </w:rPr>
+      </w:pPr>
+      <w:r>
+        <w:rPr>
+          <w:rFonts w:eastAsia="Times New Roman" w:cs="Times New Roman" w:ascii="Times New Roman" w:hAnsi="Times New Roman"/>
+          <w:lang w:val="uk-UA" w:eastAsia="ar-SA"/>
+        </w:rPr>
+      </w:r>
+    </w:p>
+    <w:p>
+      <w:pPr>
+        <w:pStyle w:val="Normal"/>
+        <w:suppressAutoHyphens w:val="true"/>
+        <w:spacing w:lineRule="auto" w:line="360"/>
+        <w:ind w:left="-567" w:right="-154" w:hanging="0"/>
+        <w:jc w:val="left"/>
+        <w:rPr>
+          <w:rFonts w:ascii="Times New Roman" w:hAnsi="Times New Roman" w:eastAsia="Times New Roman" w:cs="Times New Roman"/>
+          <w:lang w:val="uk-UA" w:eastAsia="ar-SA"/>
+        </w:rPr>
+      </w:pPr>
+      <w:r>
+        <w:rPr>
+          <w:rFonts w:eastAsia="Times New Roman" w:cs="Times New Roman" w:ascii="Times New Roman" w:hAnsi="Times New Roman"/>
+          <w:lang w:val="uk-UA" w:eastAsia="ar-SA"/>
+        </w:rPr>
+      </w:r>
+    </w:p>
+    <w:p>
+      <w:pPr>
+        <w:pStyle w:val="Normal"/>
+        <w:suppressAutoHyphens w:val="true"/>
+        <w:spacing w:lineRule="auto" w:line="360"/>
+        <w:ind w:left="-567" w:right="-154" w:hanging="0"/>
+        <w:jc w:val="left"/>
+        <w:rPr>
+          <w:rFonts w:ascii="Times New Roman" w:hAnsi="Times New Roman" w:eastAsia="Times New Roman" w:cs="Times New Roman"/>
+          <w:lang w:val="uk-UA" w:eastAsia="ar-SA"/>
+        </w:rPr>
+      </w:pPr>
+      <w:r>
+        <w:rPr>
+          <w:rFonts w:eastAsia="Times New Roman" w:cs="Times New Roman" w:ascii="Times New Roman" w:hAnsi="Times New Roman"/>
+          <w:lang w:val="uk-UA" w:eastAsia="ar-SA"/>
+        </w:rPr>
+      </w:r>
+    </w:p>
+    <w:p>
+      <w:pPr>
+        <w:pStyle w:val="Normal"/>
+        <w:suppressAutoHyphens w:val="true"/>
+        <w:spacing w:lineRule="auto" w:line="360"/>
+        <w:ind w:left="-567" w:right="-154" w:hanging="0"/>
+        <w:jc w:val="left"/>
+        <w:rPr>
+          <w:rFonts w:ascii="Times New Roman" w:hAnsi="Times New Roman" w:eastAsia="Times New Roman" w:cs="Times New Roman"/>
+          <w:lang w:val="uk-UA" w:eastAsia="ar-SA"/>
+        </w:rPr>
+      </w:pPr>
+      <w:r>
+        <w:rPr>
+          <w:rFonts w:eastAsia="Times New Roman" w:cs="Times New Roman" w:ascii="Times New Roman" w:hAnsi="Times New Roman"/>
+          <w:lang w:val="uk-UA" w:eastAsia="ar-SA"/>
+        </w:rPr>
+      </w:r>
+    </w:p>
+    <w:p>
+      <w:pPr>
+        <w:pStyle w:val="Normal"/>
+        <w:suppressAutoHyphens w:val="true"/>
+        <w:spacing w:lineRule="auto" w:line="360"/>
+        <w:ind w:left="-567" w:right="-154" w:hanging="0"/>
+        <w:jc w:val="left"/>
+        <w:rPr>
+          <w:rFonts w:ascii="Times New Roman" w:hAnsi="Times New Roman" w:eastAsia="Times New Roman" w:cs="Times New Roman"/>
+          <w:lang w:val="uk-UA" w:eastAsia="ar-SA"/>
+        </w:rPr>
+      </w:pPr>
+      <w:r>
+        <w:rPr>
+          <w:rFonts w:eastAsia="Times New Roman" w:cs="Times New Roman" w:ascii="Times New Roman" w:hAnsi="Times New Roman"/>
+          <w:lang w:val="uk-UA" w:eastAsia="ar-SA"/>
+        </w:rPr>
+      </w:r>
+    </w:p>
+    <w:p>
+      <w:pPr>
+        <w:pStyle w:val="Normal"/>
+        <w:suppressAutoHyphens w:val="true"/>
+        <w:spacing w:lineRule="auto" w:line="360"/>
+        <w:ind w:left="-567" w:right="-154" w:hanging="0"/>
+        <w:jc w:val="left"/>
+        <w:rPr>
+          <w:rFonts w:ascii="Times New Roman" w:hAnsi="Times New Roman" w:eastAsia="Times New Roman" w:cs="Times New Roman"/>
+          <w:lang w:val="uk-UA" w:eastAsia="ar-SA"/>
+        </w:rPr>
+      </w:pPr>
+      <w:r>
+        <w:rPr>
+          <w:rFonts w:eastAsia="Times New Roman" w:cs="Times New Roman" w:ascii="Times New Roman" w:hAnsi="Times New Roman"/>
+          <w:lang w:val="uk-UA" w:eastAsia="ar-SA"/>
+        </w:rPr>
+      </w:r>
+    </w:p>
+    <w:p>
+      <w:pPr>
+        <w:pStyle w:val="Normal"/>
+        <w:suppressAutoHyphens w:val="true"/>
+        <w:spacing w:lineRule="auto" w:line="360"/>
+        <w:ind w:left="-567" w:right="-154" w:hanging="0"/>
+        <w:jc w:val="left"/>
+        <w:rPr>
+          <w:rFonts w:ascii="Times New Roman" w:hAnsi="Times New Roman" w:eastAsia="Times New Roman" w:cs="Times New Roman"/>
+          <w:lang w:val="uk-UA" w:eastAsia="ar-SA"/>
+        </w:rPr>
+      </w:pPr>
+      <w:r>
+        <w:rPr>
+          <w:rFonts w:eastAsia="Times New Roman" w:cs="Times New Roman" w:ascii="Times New Roman" w:hAnsi="Times New Roman"/>
+          <w:lang w:val="uk-UA" w:eastAsia="ar-SA"/>
+        </w:rPr>
+      </w:r>
+    </w:p>
+    <w:p>
+      <w:pPr>
+        <w:pStyle w:val="Normal"/>
+        <w:suppressAutoHyphens w:val="true"/>
+        <w:spacing w:lineRule="auto" w:line="360"/>
+        <w:ind w:left="-567" w:right="-154" w:hanging="0"/>
+        <w:jc w:val="left"/>
+        <w:rPr>
+          <w:sz w:val="24"/>
+          <w:szCs w:val="24"/>
+        </w:rPr>
+      </w:pPr>
+      <w:r>
+        <w:rPr>
+          <w:sz w:val="24"/>
+          <w:szCs w:val="24"/>
+        </w:rPr>
+      </w:r>
+    </w:p>
+    <w:p>
+      <w:pPr>
+        <w:pStyle w:val="Normal"/>
+        <w:suppressAutoHyphens w:val="true"/>
+        <w:spacing w:lineRule="auto" w:line="360"/>
+        <w:ind w:left="-567" w:right="-154" w:hanging="0"/>
+        <w:jc w:val="left"/>
+        <w:rPr>
+          <w:sz w:val="24"/>
+          <w:szCs w:val="24"/>
+        </w:rPr>
+      </w:pPr>
+      <w:r>
+        <w:rPr>
+          <w:sz w:val="24"/>
+          <w:szCs w:val="24"/>
+        </w:rPr>
+      </w:r>
+    </w:p>
+    <w:p>
+      <w:pPr>
+        <w:pStyle w:val="Normal"/>
+        <w:suppressAutoHyphens w:val="true"/>
+        <w:spacing w:lineRule="auto" w:line="360"/>
+        <w:ind w:left="-567" w:right="-154" w:hanging="0"/>
+        <w:jc w:val="left"/>
+        <w:rPr>
+          <w:rFonts w:eastAsia="等线" w:cs="" w:cstheme="minorBidi" w:eastAsiaTheme="minorEastAsia"/>
+          <w:color w:val="auto"/>
+          <w:kern w:val="0"/>
+          <w:sz w:val="24"/>
+          <w:szCs w:val="24"/>
+          <w:lang w:val="en-US" w:eastAsia="zh-CN" w:bidi="ar-SA"/>
+        </w:rPr>
+      </w:pPr>
+      <w:r>
+        <w:rPr/>
+      </w:r>
+    </w:p>
+    <w:p>
+      <w:pPr>
+        <w:pStyle w:val="Normal"/>
+        <w:suppressAutoHyphens w:val="true"/>
+        <w:spacing w:lineRule="auto" w:line="360"/>
+        <w:ind w:left="-567" w:right="-154" w:hanging="0"/>
+        <w:jc w:val="left"/>
+        <w:rPr>
+          <w:rFonts w:eastAsia="等线" w:cs="" w:cstheme="minorBidi" w:eastAsiaTheme="minorEastAsia"/>
+          <w:color w:val="auto"/>
+          <w:kern w:val="0"/>
+          <w:sz w:val="24"/>
+          <w:szCs w:val="24"/>
+          <w:lang w:val="en-US" w:eastAsia="zh-CN" w:bidi="ar-SA"/>
+        </w:rPr>
+      </w:pPr>
+      <w:r>
+        <w:rPr/>
+      </w:r>
+    </w:p>
+    <w:p>
+      <w:pPr>
+        <w:pStyle w:val="Normal"/>
+        <w:suppressAutoHyphens w:val="true"/>
+        <w:spacing w:lineRule="auto" w:line="360"/>
+        <w:ind w:left="-567" w:right="-154" w:hanging="0"/>
+        <w:jc w:val="left"/>
+        <w:rPr>
+          <w:rFonts w:eastAsia="等线" w:cs="" w:cstheme="minorBidi" w:eastAsiaTheme="minorEastAsia"/>
+          <w:color w:val="auto"/>
+          <w:kern w:val="0"/>
+          <w:sz w:val="24"/>
+          <w:szCs w:val="24"/>
+          <w:lang w:val="en-US" w:eastAsia="zh-CN" w:bidi="ar-SA"/>
+        </w:rPr>
+      </w:pPr>
+      <w:r>
+        <w:rPr/>
       </w:r>
     </w:p>
     <w:p>
@@ -3294,1192 +3351,1182 @@
           <w:sz w:val="24"/>
           <w:szCs w:val="24"/>
         </w:rPr>
-        <w:t xml:space="preserve">Під час даної лабораторної роботи було отримано навички з налаштування середовища розробки на мові програмування с++ в IDE VS Code, </w:t>
-      </w:r>
-      <w:r>
-        <w:rPr>
-          <w:sz w:val="24"/>
-          <w:szCs w:val="24"/>
-        </w:rPr>
-        <w:t>навички з роботою з файлами, навички з серіалізації та десереалізації данних для впорядкованого виводу інформації (в даному випадку до консолі).</w:t>
-      </w:r>
-    </w:p>
-    <w:p>
-      <w:pPr>
-        <w:pStyle w:val="Normal"/>
-        <w:suppressAutoHyphens w:val="true"/>
-        <w:spacing w:lineRule="auto" w:line="360"/>
-        <w:ind w:left="-567" w:right="-154" w:hanging="0"/>
-        <w:jc w:val="left"/>
-        <w:rPr>
-          <w:sz w:val="24"/>
-          <w:szCs w:val="24"/>
-        </w:rPr>
-      </w:pPr>
-      <w:r>
-        <w:rPr>
-          <w:sz w:val="24"/>
-          <w:szCs w:val="24"/>
-        </w:rPr>
-      </w:r>
-    </w:p>
-    <w:p>
-      <w:pPr>
-        <w:pStyle w:val="Normal"/>
-        <w:suppressAutoHyphens w:val="true"/>
-        <w:spacing w:lineRule="auto" w:line="360"/>
-        <w:ind w:left="-567" w:right="-154" w:hanging="0"/>
-        <w:jc w:val="left"/>
-        <w:rPr>
-          <w:sz w:val="24"/>
-          <w:szCs w:val="24"/>
-        </w:rPr>
-      </w:pPr>
-      <w:r>
-        <w:rPr>
-          <w:sz w:val="24"/>
-          <w:szCs w:val="24"/>
-        </w:rPr>
-      </w:r>
-    </w:p>
-    <w:p>
-      <w:pPr>
-        <w:pStyle w:val="Normal"/>
-        <w:suppressAutoHyphens w:val="true"/>
-        <w:spacing w:lineRule="auto" w:line="360"/>
-        <w:ind w:left="-567" w:right="-154" w:hanging="0"/>
-        <w:jc w:val="left"/>
-        <w:rPr>
-          <w:sz w:val="24"/>
-          <w:szCs w:val="24"/>
-        </w:rPr>
-      </w:pPr>
-      <w:r>
-        <w:rPr>
-          <w:sz w:val="24"/>
-          <w:szCs w:val="24"/>
-        </w:rPr>
-      </w:r>
-    </w:p>
-    <w:p>
-      <w:pPr>
-        <w:pStyle w:val="Normal"/>
-        <w:suppressAutoHyphens w:val="true"/>
-        <w:spacing w:lineRule="auto" w:line="360"/>
-        <w:ind w:left="-567" w:right="-154" w:hanging="0"/>
-        <w:jc w:val="left"/>
-        <w:rPr>
-          <w:sz w:val="24"/>
-          <w:szCs w:val="24"/>
-        </w:rPr>
-      </w:pPr>
-      <w:r>
-        <w:rPr>
-          <w:sz w:val="24"/>
-          <w:szCs w:val="24"/>
-        </w:rPr>
-      </w:r>
-    </w:p>
-    <w:p>
-      <w:pPr>
-        <w:pStyle w:val="Normal"/>
-        <w:suppressAutoHyphens w:val="true"/>
-        <w:spacing w:lineRule="auto" w:line="360"/>
-        <w:ind w:left="-567" w:right="-154" w:hanging="0"/>
-        <w:jc w:val="left"/>
-        <w:rPr>
-          <w:sz w:val="24"/>
-          <w:szCs w:val="24"/>
-        </w:rPr>
-      </w:pPr>
-      <w:r>
-        <w:rPr>
-          <w:sz w:val="24"/>
-          <w:szCs w:val="24"/>
-        </w:rPr>
-      </w:r>
-    </w:p>
-    <w:p>
-      <w:pPr>
-        <w:pStyle w:val="Normal"/>
-        <w:suppressAutoHyphens w:val="true"/>
-        <w:spacing w:lineRule="auto" w:line="360"/>
-        <w:ind w:left="-567" w:right="-154" w:hanging="0"/>
-        <w:jc w:val="left"/>
-        <w:rPr>
-          <w:sz w:val="24"/>
-          <w:szCs w:val="24"/>
-        </w:rPr>
-      </w:pPr>
-      <w:r>
-        <w:rPr>
-          <w:sz w:val="24"/>
-          <w:szCs w:val="24"/>
-        </w:rPr>
-      </w:r>
-    </w:p>
-    <w:p>
-      <w:pPr>
-        <w:pStyle w:val="Normal"/>
-        <w:suppressAutoHyphens w:val="true"/>
-        <w:spacing w:lineRule="auto" w:line="360"/>
-        <w:ind w:left="-567" w:right="-154" w:hanging="0"/>
-        <w:jc w:val="left"/>
-        <w:rPr>
-          <w:sz w:val="24"/>
-          <w:szCs w:val="24"/>
-        </w:rPr>
-      </w:pPr>
-      <w:r>
-        <w:rPr>
-          <w:sz w:val="24"/>
-          <w:szCs w:val="24"/>
-        </w:rPr>
-      </w:r>
-    </w:p>
-    <w:p>
-      <w:pPr>
-        <w:pStyle w:val="Normal"/>
-        <w:suppressAutoHyphens w:val="true"/>
-        <w:spacing w:lineRule="auto" w:line="360"/>
-        <w:ind w:left="-567" w:right="-154" w:hanging="0"/>
-        <w:jc w:val="left"/>
-        <w:rPr>
-          <w:sz w:val="24"/>
-          <w:szCs w:val="24"/>
-        </w:rPr>
-      </w:pPr>
-      <w:r>
-        <w:rPr>
-          <w:sz w:val="24"/>
-          <w:szCs w:val="24"/>
-        </w:rPr>
-      </w:r>
-    </w:p>
-    <w:p>
-      <w:pPr>
-        <w:pStyle w:val="Normal"/>
-        <w:suppressAutoHyphens w:val="true"/>
-        <w:spacing w:lineRule="auto" w:line="360"/>
-        <w:ind w:left="-567" w:right="-154" w:hanging="0"/>
-        <w:jc w:val="left"/>
-        <w:rPr>
-          <w:sz w:val="24"/>
-          <w:szCs w:val="24"/>
-        </w:rPr>
-      </w:pPr>
-      <w:r>
-        <w:rPr>
-          <w:sz w:val="24"/>
-          <w:szCs w:val="24"/>
-        </w:rPr>
-      </w:r>
-    </w:p>
-    <w:p>
-      <w:pPr>
-        <w:pStyle w:val="Normal"/>
-        <w:suppressAutoHyphens w:val="true"/>
-        <w:spacing w:lineRule="auto" w:line="360"/>
-        <w:ind w:left="-567" w:right="-154" w:hanging="0"/>
-        <w:jc w:val="left"/>
-        <w:rPr>
-          <w:sz w:val="24"/>
-          <w:szCs w:val="24"/>
-        </w:rPr>
-      </w:pPr>
-      <w:r>
-        <w:rPr>
-          <w:sz w:val="24"/>
-          <w:szCs w:val="24"/>
-        </w:rPr>
-      </w:r>
-    </w:p>
-    <w:p>
-      <w:pPr>
-        <w:pStyle w:val="Normal"/>
-        <w:suppressAutoHyphens w:val="true"/>
-        <w:spacing w:lineRule="auto" w:line="360"/>
-        <w:ind w:left="-567" w:right="-154" w:hanging="0"/>
-        <w:jc w:val="left"/>
-        <w:rPr>
-          <w:sz w:val="24"/>
-          <w:szCs w:val="24"/>
-        </w:rPr>
-      </w:pPr>
-      <w:r>
-        <w:rPr>
-          <w:sz w:val="24"/>
-          <w:szCs w:val="24"/>
-        </w:rPr>
-      </w:r>
-    </w:p>
-    <w:p>
-      <w:pPr>
-        <w:pStyle w:val="Normal"/>
-        <w:suppressAutoHyphens w:val="true"/>
-        <w:spacing w:lineRule="auto" w:line="360"/>
-        <w:ind w:left="-567" w:right="-154" w:hanging="0"/>
-        <w:jc w:val="left"/>
-        <w:rPr>
-          <w:sz w:val="24"/>
-          <w:szCs w:val="24"/>
-        </w:rPr>
-      </w:pPr>
-      <w:r>
-        <w:rPr>
-          <w:sz w:val="24"/>
-          <w:szCs w:val="24"/>
-        </w:rPr>
-      </w:r>
-    </w:p>
-    <w:p>
-      <w:pPr>
-        <w:pStyle w:val="Normal"/>
-        <w:suppressAutoHyphens w:val="true"/>
-        <w:spacing w:lineRule="auto" w:line="360"/>
-        <w:ind w:left="-567" w:right="-154" w:hanging="0"/>
-        <w:jc w:val="left"/>
-        <w:rPr>
-          <w:sz w:val="24"/>
-          <w:szCs w:val="24"/>
-        </w:rPr>
-      </w:pPr>
-      <w:r>
-        <w:rPr>
-          <w:sz w:val="24"/>
-          <w:szCs w:val="24"/>
-        </w:rPr>
-      </w:r>
-    </w:p>
-    <w:p>
-      <w:pPr>
-        <w:pStyle w:val="Normal"/>
-        <w:suppressAutoHyphens w:val="true"/>
-        <w:spacing w:lineRule="auto" w:line="360"/>
-        <w:ind w:left="-567" w:right="-154" w:hanging="0"/>
-        <w:jc w:val="left"/>
-        <w:rPr>
-          <w:sz w:val="24"/>
-          <w:szCs w:val="24"/>
-        </w:rPr>
-      </w:pPr>
-      <w:r>
-        <w:rPr>
-          <w:sz w:val="24"/>
-          <w:szCs w:val="24"/>
-        </w:rPr>
-      </w:r>
-    </w:p>
-    <w:p>
-      <w:pPr>
-        <w:pStyle w:val="Normal"/>
-        <w:suppressAutoHyphens w:val="true"/>
-        <w:spacing w:lineRule="auto" w:line="360"/>
-        <w:ind w:left="-567" w:right="-154" w:hanging="0"/>
-        <w:jc w:val="left"/>
-        <w:rPr>
-          <w:sz w:val="24"/>
-          <w:szCs w:val="24"/>
-        </w:rPr>
-      </w:pPr>
-      <w:r>
-        <w:rPr>
-          <w:sz w:val="24"/>
-          <w:szCs w:val="24"/>
-        </w:rPr>
-      </w:r>
-    </w:p>
-    <w:p>
-      <w:pPr>
-        <w:pStyle w:val="Normal"/>
-        <w:suppressAutoHyphens w:val="true"/>
-        <w:spacing w:lineRule="auto" w:line="360"/>
-        <w:ind w:left="-567" w:right="-154" w:hanging="0"/>
-        <w:jc w:val="left"/>
-        <w:rPr>
-          <w:sz w:val="24"/>
-          <w:szCs w:val="24"/>
-        </w:rPr>
-      </w:pPr>
-      <w:r>
-        <w:rPr>
-          <w:sz w:val="24"/>
-          <w:szCs w:val="24"/>
-        </w:rPr>
-      </w:r>
-    </w:p>
-    <w:p>
-      <w:pPr>
-        <w:pStyle w:val="Normal"/>
-        <w:suppressAutoHyphens w:val="true"/>
-        <w:spacing w:lineRule="auto" w:line="360"/>
-        <w:ind w:left="-567" w:right="-154" w:hanging="0"/>
-        <w:jc w:val="left"/>
-        <w:rPr>
-          <w:sz w:val="24"/>
-          <w:szCs w:val="24"/>
-        </w:rPr>
-      </w:pPr>
-      <w:r>
-        <w:rPr>
-          <w:sz w:val="24"/>
-          <w:szCs w:val="24"/>
-        </w:rPr>
-      </w:r>
-    </w:p>
-    <w:p>
-      <w:pPr>
-        <w:pStyle w:val="Normal"/>
-        <w:suppressAutoHyphens w:val="true"/>
-        <w:spacing w:lineRule="auto" w:line="360"/>
-        <w:ind w:left="-567" w:right="-154" w:hanging="0"/>
-        <w:jc w:val="left"/>
-        <w:rPr>
-          <w:sz w:val="24"/>
-          <w:szCs w:val="24"/>
-        </w:rPr>
-      </w:pPr>
-      <w:r>
-        <w:rPr>
-          <w:sz w:val="24"/>
-          <w:szCs w:val="24"/>
-        </w:rPr>
-      </w:r>
-    </w:p>
-    <w:p>
-      <w:pPr>
-        <w:pStyle w:val="Normal"/>
-        <w:suppressAutoHyphens w:val="true"/>
-        <w:spacing w:lineRule="auto" w:line="360"/>
-        <w:ind w:left="-567" w:right="-154" w:hanging="0"/>
-        <w:jc w:val="left"/>
-        <w:rPr>
-          <w:sz w:val="24"/>
-          <w:szCs w:val="24"/>
-        </w:rPr>
-      </w:pPr>
-      <w:r>
-        <w:rPr>
-          <w:sz w:val="24"/>
-          <w:szCs w:val="24"/>
-        </w:rPr>
-      </w:r>
-    </w:p>
-    <w:p>
-      <w:pPr>
-        <w:pStyle w:val="Normal"/>
-        <w:suppressAutoHyphens w:val="true"/>
-        <w:spacing w:lineRule="auto" w:line="360"/>
-        <w:ind w:left="-567" w:right="-154" w:hanging="0"/>
-        <w:jc w:val="left"/>
-        <w:rPr>
-          <w:sz w:val="24"/>
-          <w:szCs w:val="24"/>
-        </w:rPr>
-      </w:pPr>
-      <w:r>
-        <w:rPr>
-          <w:sz w:val="24"/>
-          <w:szCs w:val="24"/>
-        </w:rPr>
-      </w:r>
-    </w:p>
-    <w:p>
-      <w:pPr>
-        <w:pStyle w:val="Normal"/>
-        <w:suppressAutoHyphens w:val="true"/>
-        <w:spacing w:lineRule="auto" w:line="360"/>
-        <w:ind w:left="-567" w:right="-154" w:hanging="0"/>
-        <w:jc w:val="left"/>
-        <w:rPr>
-          <w:sz w:val="24"/>
-          <w:szCs w:val="24"/>
-        </w:rPr>
-      </w:pPr>
-      <w:r>
-        <w:rPr>
-          <w:sz w:val="24"/>
-          <w:szCs w:val="24"/>
-        </w:rPr>
-      </w:r>
-    </w:p>
-    <w:p>
-      <w:pPr>
-        <w:pStyle w:val="Normal"/>
-        <w:suppressAutoHyphens w:val="true"/>
-        <w:spacing w:lineRule="auto" w:line="360"/>
-        <w:ind w:left="-567" w:right="-154" w:hanging="0"/>
-        <w:jc w:val="left"/>
-        <w:rPr>
-          <w:sz w:val="24"/>
-          <w:szCs w:val="24"/>
-        </w:rPr>
-      </w:pPr>
-      <w:r>
-        <w:rPr>
-          <w:sz w:val="24"/>
-          <w:szCs w:val="24"/>
-        </w:rPr>
-      </w:r>
-    </w:p>
-    <w:p>
-      <w:pPr>
-        <w:pStyle w:val="Normal"/>
-        <w:suppressAutoHyphens w:val="true"/>
-        <w:spacing w:lineRule="auto" w:line="360"/>
-        <w:ind w:left="-567" w:right="-154" w:hanging="0"/>
-        <w:jc w:val="left"/>
-        <w:rPr>
-          <w:sz w:val="24"/>
-          <w:szCs w:val="24"/>
-        </w:rPr>
-      </w:pPr>
-      <w:r>
-        <w:rPr>
-          <w:sz w:val="24"/>
-          <w:szCs w:val="24"/>
-        </w:rPr>
-      </w:r>
-    </w:p>
-    <w:p>
-      <w:pPr>
-        <w:pStyle w:val="Normal"/>
-        <w:suppressAutoHyphens w:val="true"/>
-        <w:spacing w:lineRule="auto" w:line="360"/>
-        <w:ind w:left="-567" w:right="-154" w:hanging="0"/>
-        <w:jc w:val="left"/>
-        <w:rPr>
-          <w:sz w:val="24"/>
-          <w:szCs w:val="24"/>
-        </w:rPr>
-      </w:pPr>
-      <w:r>
-        <w:rPr>
-          <w:sz w:val="24"/>
-          <w:szCs w:val="24"/>
-        </w:rPr>
-      </w:r>
-    </w:p>
-    <w:p>
-      <w:pPr>
-        <w:pStyle w:val="Normal"/>
-        <w:suppressAutoHyphens w:val="true"/>
-        <w:spacing w:lineRule="auto" w:line="360"/>
-        <w:ind w:left="-567" w:right="-154" w:hanging="0"/>
-        <w:jc w:val="left"/>
-        <w:rPr>
-          <w:sz w:val="24"/>
-          <w:szCs w:val="24"/>
-        </w:rPr>
-      </w:pPr>
-      <w:r>
-        <w:rPr>
-          <w:sz w:val="24"/>
-          <w:szCs w:val="24"/>
-        </w:rPr>
-      </w:r>
-    </w:p>
-    <w:p>
-      <w:pPr>
-        <w:pStyle w:val="Normal"/>
-        <w:suppressAutoHyphens w:val="true"/>
-        <w:spacing w:lineRule="auto" w:line="360"/>
-        <w:ind w:left="-567" w:right="-154" w:hanging="0"/>
-        <w:jc w:val="left"/>
-        <w:rPr>
-          <w:sz w:val="24"/>
-          <w:szCs w:val="24"/>
-        </w:rPr>
-      </w:pPr>
-      <w:r>
-        <w:rPr>
-          <w:sz w:val="24"/>
-          <w:szCs w:val="24"/>
-        </w:rPr>
-      </w:r>
-    </w:p>
-    <w:p>
-      <w:pPr>
-        <w:pStyle w:val="Normal"/>
-        <w:suppressAutoHyphens w:val="true"/>
-        <w:spacing w:lineRule="auto" w:line="360"/>
-        <w:ind w:left="-567" w:right="-154" w:hanging="0"/>
-        <w:jc w:val="left"/>
-        <w:rPr>
-          <w:sz w:val="24"/>
-          <w:szCs w:val="24"/>
-        </w:rPr>
-      </w:pPr>
-      <w:r>
-        <w:rPr>
-          <w:sz w:val="24"/>
-          <w:szCs w:val="24"/>
-        </w:rPr>
-      </w:r>
-    </w:p>
-    <w:p>
-      <w:pPr>
-        <w:pStyle w:val="Normal"/>
-        <w:suppressAutoHyphens w:val="true"/>
-        <w:spacing w:lineRule="auto" w:line="360"/>
-        <w:ind w:left="-567" w:right="-154" w:hanging="0"/>
-        <w:jc w:val="left"/>
-        <w:rPr>
-          <w:sz w:val="24"/>
-          <w:szCs w:val="24"/>
-        </w:rPr>
-      </w:pPr>
-      <w:r>
-        <w:rPr>
-          <w:sz w:val="24"/>
-          <w:szCs w:val="24"/>
-        </w:rPr>
-      </w:r>
-    </w:p>
-    <w:p>
-      <w:pPr>
-        <w:pStyle w:val="Normal"/>
-        <w:suppressAutoHyphens w:val="true"/>
-        <w:spacing w:lineRule="auto" w:line="360"/>
-        <w:ind w:left="-567" w:right="-154" w:hanging="0"/>
-        <w:jc w:val="left"/>
-        <w:rPr>
-          <w:sz w:val="24"/>
-          <w:szCs w:val="24"/>
-        </w:rPr>
-      </w:pPr>
-      <w:r>
-        <w:rPr>
-          <w:sz w:val="24"/>
-          <w:szCs w:val="24"/>
-        </w:rPr>
-      </w:r>
-    </w:p>
-    <w:p>
-      <w:pPr>
-        <w:pStyle w:val="Normal"/>
-        <w:suppressAutoHyphens w:val="true"/>
-        <w:spacing w:lineRule="auto" w:line="360"/>
-        <w:ind w:left="-567" w:right="-154" w:hanging="0"/>
-        <w:jc w:val="left"/>
-        <w:rPr>
-          <w:sz w:val="24"/>
-          <w:szCs w:val="24"/>
-        </w:rPr>
-      </w:pPr>
-      <w:r>
-        <w:rPr>
-          <w:sz w:val="24"/>
-          <w:szCs w:val="24"/>
-        </w:rPr>
-      </w:r>
-    </w:p>
-    <w:p>
-      <w:pPr>
-        <w:pStyle w:val="Normal"/>
-        <w:suppressAutoHyphens w:val="true"/>
-        <w:spacing w:lineRule="auto" w:line="360"/>
-        <w:ind w:left="-567" w:right="-154" w:hanging="0"/>
-        <w:jc w:val="left"/>
-        <w:rPr>
-          <w:sz w:val="24"/>
-          <w:szCs w:val="24"/>
-        </w:rPr>
-      </w:pPr>
-      <w:r>
-        <w:rPr>
-          <w:sz w:val="24"/>
-          <w:szCs w:val="24"/>
-        </w:rPr>
-      </w:r>
-    </w:p>
-    <w:p>
-      <w:pPr>
-        <w:pStyle w:val="Normal"/>
-        <w:suppressAutoHyphens w:val="true"/>
-        <w:spacing w:lineRule="auto" w:line="360"/>
-        <w:ind w:left="-567" w:right="-154" w:hanging="0"/>
-        <w:jc w:val="left"/>
-        <w:rPr>
-          <w:sz w:val="24"/>
-          <w:szCs w:val="24"/>
-        </w:rPr>
-      </w:pPr>
-      <w:r>
-        <w:rPr>
-          <w:sz w:val="24"/>
-          <w:szCs w:val="24"/>
-        </w:rPr>
-      </w:r>
-    </w:p>
-    <w:p>
-      <w:pPr>
-        <w:pStyle w:val="Normal"/>
-        <w:suppressAutoHyphens w:val="true"/>
-        <w:spacing w:lineRule="auto" w:line="360"/>
-        <w:ind w:left="-567" w:right="-154" w:hanging="0"/>
-        <w:jc w:val="left"/>
-        <w:rPr>
-          <w:sz w:val="24"/>
-          <w:szCs w:val="24"/>
-        </w:rPr>
-      </w:pPr>
-      <w:r>
-        <w:rPr>
-          <w:sz w:val="24"/>
-          <w:szCs w:val="24"/>
-        </w:rPr>
-      </w:r>
-    </w:p>
-    <w:p>
-      <w:pPr>
-        <w:pStyle w:val="Normal"/>
-        <w:suppressAutoHyphens w:val="true"/>
-        <w:spacing w:lineRule="auto" w:line="360"/>
-        <w:ind w:left="-567" w:right="-154" w:hanging="0"/>
-        <w:jc w:val="left"/>
-        <w:rPr>
-          <w:sz w:val="24"/>
-          <w:szCs w:val="24"/>
-        </w:rPr>
-      </w:pPr>
-      <w:r>
-        <w:rPr>
-          <w:sz w:val="24"/>
-          <w:szCs w:val="24"/>
-        </w:rPr>
-      </w:r>
-    </w:p>
-    <w:p>
-      <w:pPr>
-        <w:pStyle w:val="Normal"/>
-        <w:suppressAutoHyphens w:val="true"/>
-        <w:spacing w:lineRule="auto" w:line="360"/>
-        <w:ind w:left="-567" w:right="-154" w:hanging="0"/>
-        <w:jc w:val="left"/>
-        <w:rPr>
-          <w:sz w:val="24"/>
-          <w:szCs w:val="24"/>
-        </w:rPr>
-      </w:pPr>
-      <w:r>
-        <w:rPr>
-          <w:sz w:val="24"/>
-          <w:szCs w:val="24"/>
-        </w:rPr>
-      </w:r>
-    </w:p>
-    <w:p>
-      <w:pPr>
-        <w:pStyle w:val="Normal"/>
-        <w:suppressAutoHyphens w:val="true"/>
-        <w:spacing w:lineRule="auto" w:line="360"/>
-        <w:ind w:left="-567" w:right="-154" w:hanging="0"/>
-        <w:jc w:val="left"/>
-        <w:rPr>
-          <w:sz w:val="24"/>
-          <w:szCs w:val="24"/>
-        </w:rPr>
-      </w:pPr>
-      <w:r>
-        <w:rPr>
-          <w:sz w:val="24"/>
-          <w:szCs w:val="24"/>
-        </w:rPr>
-      </w:r>
-    </w:p>
-    <w:p>
-      <w:pPr>
-        <w:pStyle w:val="Normal"/>
-        <w:suppressAutoHyphens w:val="true"/>
-        <w:spacing w:lineRule="auto" w:line="360"/>
-        <w:ind w:left="-567" w:right="-154" w:hanging="0"/>
-        <w:jc w:val="left"/>
-        <w:rPr>
-          <w:sz w:val="24"/>
-          <w:szCs w:val="24"/>
-        </w:rPr>
-      </w:pPr>
-      <w:r>
-        <w:rPr>
-          <w:sz w:val="24"/>
-          <w:szCs w:val="24"/>
-        </w:rPr>
-      </w:r>
-    </w:p>
-    <w:p>
-      <w:pPr>
-        <w:pStyle w:val="Normal"/>
-        <w:suppressAutoHyphens w:val="true"/>
-        <w:spacing w:lineRule="auto" w:line="360"/>
-        <w:ind w:left="-567" w:right="-154" w:hanging="0"/>
-        <w:jc w:val="left"/>
-        <w:rPr>
-          <w:sz w:val="24"/>
-          <w:szCs w:val="24"/>
-        </w:rPr>
-      </w:pPr>
-      <w:r>
-        <w:rPr>
-          <w:sz w:val="24"/>
-          <w:szCs w:val="24"/>
-        </w:rPr>
-      </w:r>
-    </w:p>
-    <w:p>
-      <w:pPr>
-        <w:pStyle w:val="Normal"/>
-        <w:suppressAutoHyphens w:val="true"/>
-        <w:spacing w:lineRule="auto" w:line="360"/>
-        <w:ind w:left="-567" w:right="-154" w:hanging="0"/>
-        <w:jc w:val="left"/>
-        <w:rPr>
-          <w:sz w:val="24"/>
-          <w:szCs w:val="24"/>
-        </w:rPr>
-      </w:pPr>
-      <w:r>
-        <w:rPr>
-          <w:sz w:val="24"/>
-          <w:szCs w:val="24"/>
-        </w:rPr>
-      </w:r>
-    </w:p>
-    <w:p>
-      <w:pPr>
-        <w:pStyle w:val="Normal"/>
-        <w:suppressAutoHyphens w:val="true"/>
-        <w:spacing w:lineRule="auto" w:line="360"/>
-        <w:ind w:left="-567" w:right="-154" w:hanging="0"/>
-        <w:jc w:val="left"/>
-        <w:rPr>
-          <w:sz w:val="24"/>
-          <w:szCs w:val="24"/>
-        </w:rPr>
-      </w:pPr>
-      <w:r>
-        <w:rPr>
-          <w:sz w:val="24"/>
-          <w:szCs w:val="24"/>
-        </w:rPr>
-      </w:r>
-    </w:p>
-    <w:p>
-      <w:pPr>
-        <w:pStyle w:val="Normal"/>
-        <w:suppressAutoHyphens w:val="true"/>
-        <w:spacing w:lineRule="auto" w:line="360"/>
-        <w:ind w:left="-567" w:right="-154" w:hanging="0"/>
-        <w:jc w:val="left"/>
-        <w:rPr>
-          <w:sz w:val="24"/>
-          <w:szCs w:val="24"/>
-        </w:rPr>
-      </w:pPr>
-      <w:r>
-        <w:rPr>
-          <w:sz w:val="24"/>
-          <w:szCs w:val="24"/>
-        </w:rPr>
-      </w:r>
-    </w:p>
-    <w:p>
-      <w:pPr>
-        <w:pStyle w:val="Normal"/>
-        <w:suppressAutoHyphens w:val="true"/>
-        <w:spacing w:lineRule="auto" w:line="360"/>
-        <w:ind w:left="-567" w:right="-154" w:hanging="0"/>
-        <w:jc w:val="left"/>
-        <w:rPr>
-          <w:sz w:val="24"/>
-          <w:szCs w:val="24"/>
-        </w:rPr>
-      </w:pPr>
-      <w:r>
-        <w:rPr>
-          <w:sz w:val="24"/>
-          <w:szCs w:val="24"/>
-        </w:rPr>
-      </w:r>
-    </w:p>
-    <w:p>
-      <w:pPr>
-        <w:pStyle w:val="Normal"/>
-        <w:suppressAutoHyphens w:val="true"/>
-        <w:spacing w:lineRule="auto" w:line="360"/>
-        <w:ind w:left="-567" w:right="-154" w:hanging="0"/>
-        <w:jc w:val="left"/>
-        <w:rPr>
-          <w:sz w:val="24"/>
-          <w:szCs w:val="24"/>
-        </w:rPr>
-      </w:pPr>
-      <w:r>
-        <w:rPr>
-          <w:sz w:val="24"/>
-          <w:szCs w:val="24"/>
-        </w:rPr>
-      </w:r>
-    </w:p>
-    <w:p>
-      <w:pPr>
-        <w:pStyle w:val="Normal"/>
-        <w:suppressAutoHyphens w:val="true"/>
-        <w:spacing w:lineRule="auto" w:line="360"/>
-        <w:ind w:left="-567" w:right="-154" w:hanging="0"/>
-        <w:jc w:val="left"/>
-        <w:rPr>
-          <w:sz w:val="24"/>
-          <w:szCs w:val="24"/>
-        </w:rPr>
-      </w:pPr>
-      <w:r>
-        <w:rPr>
-          <w:sz w:val="24"/>
-          <w:szCs w:val="24"/>
-        </w:rPr>
-      </w:r>
-    </w:p>
-    <w:p>
-      <w:pPr>
-        <w:pStyle w:val="Normal"/>
-        <w:suppressAutoHyphens w:val="true"/>
-        <w:spacing w:lineRule="auto" w:line="360"/>
-        <w:ind w:left="-567" w:right="-154" w:hanging="0"/>
-        <w:jc w:val="left"/>
-        <w:rPr>
-          <w:sz w:val="24"/>
-          <w:szCs w:val="24"/>
-        </w:rPr>
-      </w:pPr>
-      <w:r>
-        <w:rPr>
-          <w:sz w:val="24"/>
-          <w:szCs w:val="24"/>
-        </w:rPr>
-      </w:r>
-    </w:p>
-    <w:p>
-      <w:pPr>
-        <w:pStyle w:val="Normal"/>
-        <w:suppressAutoHyphens w:val="true"/>
-        <w:spacing w:lineRule="auto" w:line="360"/>
-        <w:ind w:left="-567" w:right="-154" w:hanging="0"/>
-        <w:jc w:val="left"/>
-        <w:rPr>
-          <w:sz w:val="24"/>
-          <w:szCs w:val="24"/>
-        </w:rPr>
-      </w:pPr>
-      <w:r>
-        <w:rPr>
-          <w:sz w:val="24"/>
-          <w:szCs w:val="24"/>
-        </w:rPr>
-      </w:r>
-    </w:p>
-    <w:p>
-      <w:pPr>
-        <w:pStyle w:val="Normal"/>
-        <w:suppressAutoHyphens w:val="true"/>
-        <w:spacing w:lineRule="auto" w:line="360"/>
-        <w:ind w:left="-567" w:right="-154" w:hanging="0"/>
-        <w:jc w:val="left"/>
-        <w:rPr>
-          <w:sz w:val="24"/>
-          <w:szCs w:val="24"/>
-        </w:rPr>
-      </w:pPr>
-      <w:r>
-        <w:rPr>
-          <w:sz w:val="24"/>
-          <w:szCs w:val="24"/>
-        </w:rPr>
-      </w:r>
-    </w:p>
-    <w:p>
-      <w:pPr>
-        <w:pStyle w:val="Normal"/>
-        <w:suppressAutoHyphens w:val="true"/>
-        <w:spacing w:lineRule="auto" w:line="360"/>
-        <w:ind w:left="-567" w:right="-154" w:hanging="0"/>
-        <w:jc w:val="left"/>
-        <w:rPr>
-          <w:sz w:val="24"/>
-          <w:szCs w:val="24"/>
-        </w:rPr>
-      </w:pPr>
-      <w:r>
-        <w:rPr>
-          <w:sz w:val="24"/>
-          <w:szCs w:val="24"/>
-        </w:rPr>
-      </w:r>
-    </w:p>
-    <w:p>
-      <w:pPr>
-        <w:pStyle w:val="Normal"/>
-        <w:suppressAutoHyphens w:val="true"/>
-        <w:spacing w:lineRule="auto" w:line="360"/>
-        <w:ind w:left="-567" w:right="-154" w:hanging="0"/>
-        <w:jc w:val="left"/>
-        <w:rPr>
-          <w:sz w:val="24"/>
-          <w:szCs w:val="24"/>
-        </w:rPr>
-      </w:pPr>
-      <w:r>
-        <w:rPr>
-          <w:sz w:val="24"/>
-          <w:szCs w:val="24"/>
-        </w:rPr>
-      </w:r>
-    </w:p>
-    <w:p>
-      <w:pPr>
-        <w:pStyle w:val="Normal"/>
-        <w:suppressAutoHyphens w:val="true"/>
-        <w:spacing w:lineRule="auto" w:line="360"/>
-        <w:ind w:left="-567" w:right="-154" w:hanging="0"/>
-        <w:jc w:val="left"/>
-        <w:rPr>
-          <w:sz w:val="24"/>
-          <w:szCs w:val="24"/>
-        </w:rPr>
-      </w:pPr>
-      <w:r>
-        <w:rPr>
-          <w:sz w:val="24"/>
-          <w:szCs w:val="24"/>
-        </w:rPr>
-      </w:r>
-    </w:p>
-    <w:p>
-      <w:pPr>
-        <w:pStyle w:val="Normal"/>
-        <w:suppressAutoHyphens w:val="true"/>
-        <w:spacing w:lineRule="auto" w:line="360"/>
-        <w:ind w:left="-567" w:right="-154" w:hanging="0"/>
-        <w:jc w:val="left"/>
-        <w:rPr>
-          <w:sz w:val="24"/>
-          <w:szCs w:val="24"/>
-        </w:rPr>
-      </w:pPr>
-      <w:r>
-        <w:rPr>
-          <w:sz w:val="24"/>
-          <w:szCs w:val="24"/>
-        </w:rPr>
-      </w:r>
-    </w:p>
-    <w:p>
-      <w:pPr>
-        <w:pStyle w:val="Normal"/>
-        <w:suppressAutoHyphens w:val="true"/>
-        <w:spacing w:lineRule="auto" w:line="360"/>
-        <w:ind w:left="-567" w:right="-154" w:hanging="0"/>
-        <w:jc w:val="left"/>
-        <w:rPr>
-          <w:sz w:val="24"/>
-          <w:szCs w:val="24"/>
-        </w:rPr>
-      </w:pPr>
-      <w:r>
-        <w:rPr>
-          <w:sz w:val="24"/>
-          <w:szCs w:val="24"/>
-        </w:rPr>
-      </w:r>
-    </w:p>
-    <w:p>
-      <w:pPr>
-        <w:pStyle w:val="Normal"/>
-        <w:suppressAutoHyphens w:val="true"/>
-        <w:spacing w:lineRule="auto" w:line="360"/>
-        <w:ind w:left="-567" w:right="-154" w:hanging="0"/>
-        <w:jc w:val="left"/>
-        <w:rPr>
-          <w:sz w:val="24"/>
-          <w:szCs w:val="24"/>
-        </w:rPr>
-      </w:pPr>
-      <w:r>
-        <w:rPr>
-          <w:sz w:val="24"/>
-          <w:szCs w:val="24"/>
-        </w:rPr>
-      </w:r>
-    </w:p>
-    <w:p>
-      <w:pPr>
-        <w:pStyle w:val="Normal"/>
-        <w:suppressAutoHyphens w:val="true"/>
-        <w:spacing w:lineRule="auto" w:line="360"/>
-        <w:ind w:left="-567" w:right="-154" w:hanging="0"/>
-        <w:jc w:val="left"/>
-        <w:rPr>
-          <w:sz w:val="24"/>
-          <w:szCs w:val="24"/>
-        </w:rPr>
-      </w:pPr>
-      <w:r>
-        <w:rPr>
-          <w:sz w:val="24"/>
-          <w:szCs w:val="24"/>
-        </w:rPr>
-      </w:r>
-    </w:p>
-    <w:p>
-      <w:pPr>
-        <w:pStyle w:val="Normal"/>
-        <w:suppressAutoHyphens w:val="true"/>
-        <w:spacing w:lineRule="auto" w:line="360"/>
-        <w:ind w:left="-567" w:right="-154" w:hanging="0"/>
-        <w:jc w:val="left"/>
-        <w:rPr>
-          <w:sz w:val="24"/>
-          <w:szCs w:val="24"/>
-        </w:rPr>
-      </w:pPr>
-      <w:r>
-        <w:rPr>
-          <w:sz w:val="24"/>
-          <w:szCs w:val="24"/>
-        </w:rPr>
-      </w:r>
-    </w:p>
-    <w:p>
-      <w:pPr>
-        <w:pStyle w:val="Normal"/>
-        <w:suppressAutoHyphens w:val="true"/>
-        <w:spacing w:lineRule="auto" w:line="360"/>
-        <w:ind w:left="-567" w:right="-154" w:hanging="0"/>
-        <w:jc w:val="left"/>
-        <w:rPr>
-          <w:sz w:val="24"/>
-          <w:szCs w:val="24"/>
-        </w:rPr>
-      </w:pPr>
-      <w:r>
-        <w:rPr>
-          <w:sz w:val="24"/>
-          <w:szCs w:val="24"/>
-        </w:rPr>
-      </w:r>
-    </w:p>
-    <w:p>
-      <w:pPr>
-        <w:pStyle w:val="Normal"/>
-        <w:suppressAutoHyphens w:val="true"/>
-        <w:spacing w:lineRule="auto" w:line="360"/>
-        <w:ind w:left="-567" w:right="-154" w:hanging="0"/>
-        <w:jc w:val="left"/>
-        <w:rPr>
-          <w:sz w:val="24"/>
-          <w:szCs w:val="24"/>
-        </w:rPr>
-      </w:pPr>
-      <w:r>
-        <w:rPr>
-          <w:sz w:val="24"/>
-          <w:szCs w:val="24"/>
-        </w:rPr>
-      </w:r>
-    </w:p>
-    <w:p>
-      <w:pPr>
-        <w:pStyle w:val="Normal"/>
-        <w:suppressAutoHyphens w:val="true"/>
-        <w:spacing w:lineRule="auto" w:line="360"/>
-        <w:ind w:left="-567" w:right="-154" w:hanging="0"/>
-        <w:jc w:val="left"/>
-        <w:rPr>
-          <w:sz w:val="24"/>
-          <w:szCs w:val="24"/>
-        </w:rPr>
-      </w:pPr>
-      <w:r>
-        <w:rPr>
-          <w:sz w:val="24"/>
-          <w:szCs w:val="24"/>
-        </w:rPr>
-      </w:r>
-    </w:p>
-    <w:p>
-      <w:pPr>
-        <w:pStyle w:val="Normal"/>
-        <w:suppressAutoHyphens w:val="true"/>
-        <w:spacing w:lineRule="auto" w:line="360"/>
-        <w:ind w:left="-567" w:right="-154" w:hanging="0"/>
-        <w:jc w:val="left"/>
-        <w:rPr>
-          <w:sz w:val="24"/>
-          <w:szCs w:val="24"/>
-        </w:rPr>
-      </w:pPr>
-      <w:r>
-        <w:rPr>
-          <w:sz w:val="24"/>
-          <w:szCs w:val="24"/>
-        </w:rPr>
-      </w:r>
-    </w:p>
-    <w:p>
-      <w:pPr>
-        <w:pStyle w:val="Normal"/>
-        <w:suppressAutoHyphens w:val="true"/>
-        <w:spacing w:lineRule="auto" w:line="360"/>
-        <w:ind w:left="-567" w:right="-154" w:hanging="0"/>
-        <w:jc w:val="left"/>
-        <w:rPr>
-          <w:sz w:val="24"/>
-          <w:szCs w:val="24"/>
-        </w:rPr>
-      </w:pPr>
-      <w:r>
-        <w:rPr>
-          <w:sz w:val="24"/>
-          <w:szCs w:val="24"/>
-        </w:rPr>
-      </w:r>
-    </w:p>
-    <w:p>
-      <w:pPr>
-        <w:pStyle w:val="Normal"/>
-        <w:suppressAutoHyphens w:val="true"/>
-        <w:spacing w:lineRule="auto" w:line="360"/>
-        <w:ind w:left="-567" w:right="-154" w:hanging="0"/>
-        <w:jc w:val="left"/>
-        <w:rPr>
-          <w:sz w:val="24"/>
-          <w:szCs w:val="24"/>
-        </w:rPr>
-      </w:pPr>
-      <w:r>
-        <w:rPr>
-          <w:sz w:val="24"/>
-          <w:szCs w:val="24"/>
-        </w:rPr>
-      </w:r>
-    </w:p>
-    <w:p>
-      <w:pPr>
-        <w:pStyle w:val="Normal"/>
-        <w:suppressAutoHyphens w:val="true"/>
-        <w:spacing w:lineRule="auto" w:line="360"/>
-        <w:ind w:left="-567" w:right="-154" w:hanging="0"/>
-        <w:jc w:val="left"/>
-        <w:rPr>
-          <w:sz w:val="24"/>
-          <w:szCs w:val="24"/>
-        </w:rPr>
-      </w:pPr>
-      <w:r>
-        <w:rPr>
-          <w:sz w:val="24"/>
-          <w:szCs w:val="24"/>
-        </w:rPr>
+        <w:t>Під час даної лабораторної роботи було отримано навички з налаштування середовища розробки на мові програмування с++ в IDE VS Code, навички з роботою з файлами, навички з серіалізації та десереалізації данних для впорядкованого виводу інформації (в даному випадку до консолі).</w:t>
+      </w:r>
+    </w:p>
+    <w:p>
+      <w:pPr>
+        <w:pStyle w:val="Normal"/>
+        <w:suppressAutoHyphens w:val="true"/>
+        <w:spacing w:lineRule="auto" w:line="360"/>
+        <w:ind w:left="-567" w:right="-154" w:hanging="0"/>
+        <w:jc w:val="left"/>
+        <w:rPr>
+          <w:sz w:val="24"/>
+          <w:szCs w:val="24"/>
+        </w:rPr>
+      </w:pPr>
+      <w:r>
+        <w:rPr>
+          <w:sz w:val="24"/>
+          <w:szCs w:val="24"/>
+        </w:rPr>
+      </w:r>
+    </w:p>
+    <w:p>
+      <w:pPr>
+        <w:pStyle w:val="Normal"/>
+        <w:suppressAutoHyphens w:val="true"/>
+        <w:spacing w:lineRule="auto" w:line="360"/>
+        <w:ind w:left="-567" w:right="-154" w:hanging="0"/>
+        <w:jc w:val="left"/>
+        <w:rPr>
+          <w:sz w:val="24"/>
+          <w:szCs w:val="24"/>
+        </w:rPr>
+      </w:pPr>
+      <w:r>
+        <w:rPr>
+          <w:sz w:val="24"/>
+          <w:szCs w:val="24"/>
+        </w:rPr>
+      </w:r>
+    </w:p>
+    <w:p>
+      <w:pPr>
+        <w:pStyle w:val="Normal"/>
+        <w:suppressAutoHyphens w:val="true"/>
+        <w:spacing w:lineRule="auto" w:line="360"/>
+        <w:ind w:left="-567" w:right="-154" w:hanging="0"/>
+        <w:jc w:val="left"/>
+        <w:rPr>
+          <w:sz w:val="24"/>
+          <w:szCs w:val="24"/>
+        </w:rPr>
+      </w:pPr>
+      <w:r>
+        <w:rPr>
+          <w:sz w:val="24"/>
+          <w:szCs w:val="24"/>
+        </w:rPr>
+      </w:r>
+    </w:p>
+    <w:p>
+      <w:pPr>
+        <w:pStyle w:val="Normal"/>
+        <w:suppressAutoHyphens w:val="true"/>
+        <w:spacing w:lineRule="auto" w:line="360"/>
+        <w:ind w:left="-567" w:right="-154" w:hanging="0"/>
+        <w:jc w:val="left"/>
+        <w:rPr>
+          <w:sz w:val="24"/>
+          <w:szCs w:val="24"/>
+        </w:rPr>
+      </w:pPr>
+      <w:r>
+        <w:rPr>
+          <w:sz w:val="24"/>
+          <w:szCs w:val="24"/>
+        </w:rPr>
+      </w:r>
+    </w:p>
+    <w:p>
+      <w:pPr>
+        <w:pStyle w:val="Normal"/>
+        <w:suppressAutoHyphens w:val="true"/>
+        <w:spacing w:lineRule="auto" w:line="360"/>
+        <w:ind w:left="-567" w:right="-154" w:hanging="0"/>
+        <w:jc w:val="left"/>
+        <w:rPr>
+          <w:sz w:val="24"/>
+          <w:szCs w:val="24"/>
+        </w:rPr>
+      </w:pPr>
+      <w:r>
+        <w:rPr>
+          <w:sz w:val="24"/>
+          <w:szCs w:val="24"/>
+        </w:rPr>
+      </w:r>
+    </w:p>
+    <w:p>
+      <w:pPr>
+        <w:pStyle w:val="Normal"/>
+        <w:suppressAutoHyphens w:val="true"/>
+        <w:spacing w:lineRule="auto" w:line="360"/>
+        <w:ind w:left="-567" w:right="-154" w:hanging="0"/>
+        <w:jc w:val="left"/>
+        <w:rPr>
+          <w:sz w:val="24"/>
+          <w:szCs w:val="24"/>
+        </w:rPr>
+      </w:pPr>
+      <w:r>
+        <w:rPr>
+          <w:sz w:val="24"/>
+          <w:szCs w:val="24"/>
+        </w:rPr>
+      </w:r>
+    </w:p>
+    <w:p>
+      <w:pPr>
+        <w:pStyle w:val="Normal"/>
+        <w:suppressAutoHyphens w:val="true"/>
+        <w:spacing w:lineRule="auto" w:line="360"/>
+        <w:ind w:left="-567" w:right="-154" w:hanging="0"/>
+        <w:jc w:val="left"/>
+        <w:rPr>
+          <w:sz w:val="24"/>
+          <w:szCs w:val="24"/>
+        </w:rPr>
+      </w:pPr>
+      <w:r>
+        <w:rPr>
+          <w:sz w:val="24"/>
+          <w:szCs w:val="24"/>
+        </w:rPr>
+      </w:r>
+    </w:p>
+    <w:p>
+      <w:pPr>
+        <w:pStyle w:val="Normal"/>
+        <w:suppressAutoHyphens w:val="true"/>
+        <w:spacing w:lineRule="auto" w:line="360"/>
+        <w:ind w:left="-567" w:right="-154" w:hanging="0"/>
+        <w:jc w:val="left"/>
+        <w:rPr>
+          <w:sz w:val="24"/>
+          <w:szCs w:val="24"/>
+        </w:rPr>
+      </w:pPr>
+      <w:r>
+        <w:rPr>
+          <w:sz w:val="24"/>
+          <w:szCs w:val="24"/>
+        </w:rPr>
+      </w:r>
+    </w:p>
+    <w:p>
+      <w:pPr>
+        <w:pStyle w:val="Normal"/>
+        <w:suppressAutoHyphens w:val="true"/>
+        <w:spacing w:lineRule="auto" w:line="360"/>
+        <w:ind w:left="-567" w:right="-154" w:hanging="0"/>
+        <w:jc w:val="left"/>
+        <w:rPr>
+          <w:sz w:val="24"/>
+          <w:szCs w:val="24"/>
+        </w:rPr>
+      </w:pPr>
+      <w:r>
+        <w:rPr>
+          <w:sz w:val="24"/>
+          <w:szCs w:val="24"/>
+        </w:rPr>
+      </w:r>
+    </w:p>
+    <w:p>
+      <w:pPr>
+        <w:pStyle w:val="Normal"/>
+        <w:suppressAutoHyphens w:val="true"/>
+        <w:spacing w:lineRule="auto" w:line="360"/>
+        <w:ind w:left="-567" w:right="-154" w:hanging="0"/>
+        <w:jc w:val="left"/>
+        <w:rPr>
+          <w:sz w:val="24"/>
+          <w:szCs w:val="24"/>
+        </w:rPr>
+      </w:pPr>
+      <w:r>
+        <w:rPr>
+          <w:sz w:val="24"/>
+          <w:szCs w:val="24"/>
+        </w:rPr>
+      </w:r>
+    </w:p>
+    <w:p>
+      <w:pPr>
+        <w:pStyle w:val="Normal"/>
+        <w:suppressAutoHyphens w:val="true"/>
+        <w:spacing w:lineRule="auto" w:line="360"/>
+        <w:ind w:left="-567" w:right="-154" w:hanging="0"/>
+        <w:jc w:val="left"/>
+        <w:rPr>
+          <w:sz w:val="24"/>
+          <w:szCs w:val="24"/>
+        </w:rPr>
+      </w:pPr>
+      <w:r>
+        <w:rPr>
+          <w:sz w:val="24"/>
+          <w:szCs w:val="24"/>
+        </w:rPr>
+      </w:r>
+    </w:p>
+    <w:p>
+      <w:pPr>
+        <w:pStyle w:val="Normal"/>
+        <w:suppressAutoHyphens w:val="true"/>
+        <w:spacing w:lineRule="auto" w:line="360"/>
+        <w:ind w:left="-567" w:right="-154" w:hanging="0"/>
+        <w:jc w:val="left"/>
+        <w:rPr>
+          <w:sz w:val="24"/>
+          <w:szCs w:val="24"/>
+        </w:rPr>
+      </w:pPr>
+      <w:r>
+        <w:rPr>
+          <w:sz w:val="24"/>
+          <w:szCs w:val="24"/>
+        </w:rPr>
+      </w:r>
+    </w:p>
+    <w:p>
+      <w:pPr>
+        <w:pStyle w:val="Normal"/>
+        <w:suppressAutoHyphens w:val="true"/>
+        <w:spacing w:lineRule="auto" w:line="360"/>
+        <w:ind w:left="-567" w:right="-154" w:hanging="0"/>
+        <w:jc w:val="left"/>
+        <w:rPr>
+          <w:sz w:val="24"/>
+          <w:szCs w:val="24"/>
+        </w:rPr>
+      </w:pPr>
+      <w:r>
+        <w:rPr>
+          <w:sz w:val="24"/>
+          <w:szCs w:val="24"/>
+        </w:rPr>
+      </w:r>
+    </w:p>
+    <w:p>
+      <w:pPr>
+        <w:pStyle w:val="Normal"/>
+        <w:suppressAutoHyphens w:val="true"/>
+        <w:spacing w:lineRule="auto" w:line="360"/>
+        <w:ind w:left="-567" w:right="-154" w:hanging="0"/>
+        <w:jc w:val="left"/>
+        <w:rPr>
+          <w:sz w:val="24"/>
+          <w:szCs w:val="24"/>
+        </w:rPr>
+      </w:pPr>
+      <w:r>
+        <w:rPr>
+          <w:sz w:val="24"/>
+          <w:szCs w:val="24"/>
+        </w:rPr>
+      </w:r>
+    </w:p>
+    <w:p>
+      <w:pPr>
+        <w:pStyle w:val="Normal"/>
+        <w:suppressAutoHyphens w:val="true"/>
+        <w:spacing w:lineRule="auto" w:line="360"/>
+        <w:ind w:left="-567" w:right="-154" w:hanging="0"/>
+        <w:jc w:val="left"/>
+        <w:rPr>
+          <w:sz w:val="24"/>
+          <w:szCs w:val="24"/>
+        </w:rPr>
+      </w:pPr>
+      <w:r>
+        <w:rPr>
+          <w:sz w:val="24"/>
+          <w:szCs w:val="24"/>
+        </w:rPr>
+      </w:r>
+    </w:p>
+    <w:p>
+      <w:pPr>
+        <w:pStyle w:val="Normal"/>
+        <w:suppressAutoHyphens w:val="true"/>
+        <w:spacing w:lineRule="auto" w:line="360"/>
+        <w:ind w:left="-567" w:right="-154" w:hanging="0"/>
+        <w:jc w:val="left"/>
+        <w:rPr>
+          <w:sz w:val="24"/>
+          <w:szCs w:val="24"/>
+        </w:rPr>
+      </w:pPr>
+      <w:r>
+        <w:rPr>
+          <w:sz w:val="24"/>
+          <w:szCs w:val="24"/>
+        </w:rPr>
+      </w:r>
+    </w:p>
+    <w:p>
+      <w:pPr>
+        <w:pStyle w:val="Normal"/>
+        <w:suppressAutoHyphens w:val="true"/>
+        <w:spacing w:lineRule="auto" w:line="360"/>
+        <w:ind w:left="-567" w:right="-154" w:hanging="0"/>
+        <w:jc w:val="left"/>
+        <w:rPr>
+          <w:sz w:val="24"/>
+          <w:szCs w:val="24"/>
+        </w:rPr>
+      </w:pPr>
+      <w:r>
+        <w:rPr>
+          <w:sz w:val="24"/>
+          <w:szCs w:val="24"/>
+        </w:rPr>
+      </w:r>
+    </w:p>
+    <w:p>
+      <w:pPr>
+        <w:pStyle w:val="Normal"/>
+        <w:suppressAutoHyphens w:val="true"/>
+        <w:spacing w:lineRule="auto" w:line="360"/>
+        <w:ind w:left="-567" w:right="-154" w:hanging="0"/>
+        <w:jc w:val="left"/>
+        <w:rPr>
+          <w:sz w:val="24"/>
+          <w:szCs w:val="24"/>
+        </w:rPr>
+      </w:pPr>
+      <w:r>
+        <w:rPr>
+          <w:sz w:val="24"/>
+          <w:szCs w:val="24"/>
+        </w:rPr>
+      </w:r>
+    </w:p>
+    <w:p>
+      <w:pPr>
+        <w:pStyle w:val="Normal"/>
+        <w:suppressAutoHyphens w:val="true"/>
+        <w:spacing w:lineRule="auto" w:line="360"/>
+        <w:ind w:left="-567" w:right="-154" w:hanging="0"/>
+        <w:jc w:val="left"/>
+        <w:rPr>
+          <w:sz w:val="24"/>
+          <w:szCs w:val="24"/>
+        </w:rPr>
+      </w:pPr>
+      <w:r>
+        <w:rPr>
+          <w:sz w:val="24"/>
+          <w:szCs w:val="24"/>
+        </w:rPr>
+      </w:r>
+    </w:p>
+    <w:p>
+      <w:pPr>
+        <w:pStyle w:val="Normal"/>
+        <w:suppressAutoHyphens w:val="true"/>
+        <w:spacing w:lineRule="auto" w:line="360"/>
+        <w:ind w:left="-567" w:right="-154" w:hanging="0"/>
+        <w:jc w:val="left"/>
+        <w:rPr>
+          <w:sz w:val="24"/>
+          <w:szCs w:val="24"/>
+        </w:rPr>
+      </w:pPr>
+      <w:r>
+        <w:rPr>
+          <w:sz w:val="24"/>
+          <w:szCs w:val="24"/>
+        </w:rPr>
+      </w:r>
+    </w:p>
+    <w:p>
+      <w:pPr>
+        <w:pStyle w:val="Normal"/>
+        <w:suppressAutoHyphens w:val="true"/>
+        <w:spacing w:lineRule="auto" w:line="360"/>
+        <w:ind w:left="-567" w:right="-154" w:hanging="0"/>
+        <w:jc w:val="left"/>
+        <w:rPr>
+          <w:sz w:val="24"/>
+          <w:szCs w:val="24"/>
+        </w:rPr>
+      </w:pPr>
+      <w:r>
+        <w:rPr>
+          <w:sz w:val="24"/>
+          <w:szCs w:val="24"/>
+        </w:rPr>
+      </w:r>
+    </w:p>
+    <w:p>
+      <w:pPr>
+        <w:pStyle w:val="Normal"/>
+        <w:suppressAutoHyphens w:val="true"/>
+        <w:spacing w:lineRule="auto" w:line="360"/>
+        <w:ind w:left="-567" w:right="-154" w:hanging="0"/>
+        <w:jc w:val="left"/>
+        <w:rPr>
+          <w:sz w:val="24"/>
+          <w:szCs w:val="24"/>
+        </w:rPr>
+      </w:pPr>
+      <w:r>
+        <w:rPr>
+          <w:sz w:val="24"/>
+          <w:szCs w:val="24"/>
+        </w:rPr>
+      </w:r>
+    </w:p>
+    <w:p>
+      <w:pPr>
+        <w:pStyle w:val="Normal"/>
+        <w:suppressAutoHyphens w:val="true"/>
+        <w:spacing w:lineRule="auto" w:line="360"/>
+        <w:ind w:left="-567" w:right="-154" w:hanging="0"/>
+        <w:jc w:val="left"/>
+        <w:rPr>
+          <w:sz w:val="24"/>
+          <w:szCs w:val="24"/>
+        </w:rPr>
+      </w:pPr>
+      <w:r>
+        <w:rPr>
+          <w:sz w:val="24"/>
+          <w:szCs w:val="24"/>
+        </w:rPr>
+      </w:r>
+    </w:p>
+    <w:p>
+      <w:pPr>
+        <w:pStyle w:val="Normal"/>
+        <w:suppressAutoHyphens w:val="true"/>
+        <w:spacing w:lineRule="auto" w:line="360"/>
+        <w:ind w:left="-567" w:right="-154" w:hanging="0"/>
+        <w:jc w:val="left"/>
+        <w:rPr>
+          <w:sz w:val="24"/>
+          <w:szCs w:val="24"/>
+        </w:rPr>
+      </w:pPr>
+      <w:r>
+        <w:rPr>
+          <w:sz w:val="24"/>
+          <w:szCs w:val="24"/>
+        </w:rPr>
+      </w:r>
+    </w:p>
+    <w:p>
+      <w:pPr>
+        <w:pStyle w:val="Normal"/>
+        <w:suppressAutoHyphens w:val="true"/>
+        <w:spacing w:lineRule="auto" w:line="360"/>
+        <w:ind w:left="-567" w:right="-154" w:hanging="0"/>
+        <w:jc w:val="left"/>
+        <w:rPr>
+          <w:sz w:val="24"/>
+          <w:szCs w:val="24"/>
+        </w:rPr>
+      </w:pPr>
+      <w:r>
+        <w:rPr>
+          <w:sz w:val="24"/>
+          <w:szCs w:val="24"/>
+        </w:rPr>
+      </w:r>
+    </w:p>
+    <w:p>
+      <w:pPr>
+        <w:pStyle w:val="Normal"/>
+        <w:suppressAutoHyphens w:val="true"/>
+        <w:spacing w:lineRule="auto" w:line="360"/>
+        <w:ind w:left="-567" w:right="-154" w:hanging="0"/>
+        <w:jc w:val="left"/>
+        <w:rPr>
+          <w:sz w:val="24"/>
+          <w:szCs w:val="24"/>
+        </w:rPr>
+      </w:pPr>
+      <w:r>
+        <w:rPr>
+          <w:sz w:val="24"/>
+          <w:szCs w:val="24"/>
+        </w:rPr>
+      </w:r>
+    </w:p>
+    <w:p>
+      <w:pPr>
+        <w:pStyle w:val="Normal"/>
+        <w:suppressAutoHyphens w:val="true"/>
+        <w:spacing w:lineRule="auto" w:line="360"/>
+        <w:ind w:left="-567" w:right="-154" w:hanging="0"/>
+        <w:jc w:val="left"/>
+        <w:rPr>
+          <w:sz w:val="24"/>
+          <w:szCs w:val="24"/>
+        </w:rPr>
+      </w:pPr>
+      <w:r>
+        <w:rPr>
+          <w:sz w:val="24"/>
+          <w:szCs w:val="24"/>
+        </w:rPr>
+      </w:r>
+    </w:p>
+    <w:p>
+      <w:pPr>
+        <w:pStyle w:val="Normal"/>
+        <w:suppressAutoHyphens w:val="true"/>
+        <w:spacing w:lineRule="auto" w:line="360"/>
+        <w:ind w:left="-567" w:right="-154" w:hanging="0"/>
+        <w:jc w:val="left"/>
+        <w:rPr>
+          <w:sz w:val="24"/>
+          <w:szCs w:val="24"/>
+        </w:rPr>
+      </w:pPr>
+      <w:r>
+        <w:rPr>
+          <w:sz w:val="24"/>
+          <w:szCs w:val="24"/>
+        </w:rPr>
+      </w:r>
+    </w:p>
+    <w:p>
+      <w:pPr>
+        <w:pStyle w:val="Normal"/>
+        <w:suppressAutoHyphens w:val="true"/>
+        <w:spacing w:lineRule="auto" w:line="360"/>
+        <w:ind w:left="-567" w:right="-154" w:hanging="0"/>
+        <w:jc w:val="left"/>
+        <w:rPr>
+          <w:sz w:val="24"/>
+          <w:szCs w:val="24"/>
+        </w:rPr>
+      </w:pPr>
+      <w:r>
+        <w:rPr>
+          <w:sz w:val="24"/>
+          <w:szCs w:val="24"/>
+        </w:rPr>
+      </w:r>
+    </w:p>
+    <w:p>
+      <w:pPr>
+        <w:pStyle w:val="Normal"/>
+        <w:suppressAutoHyphens w:val="true"/>
+        <w:spacing w:lineRule="auto" w:line="360"/>
+        <w:ind w:left="-567" w:right="-154" w:hanging="0"/>
+        <w:jc w:val="left"/>
+        <w:rPr>
+          <w:sz w:val="24"/>
+          <w:szCs w:val="24"/>
+        </w:rPr>
+      </w:pPr>
+      <w:r>
+        <w:rPr>
+          <w:sz w:val="24"/>
+          <w:szCs w:val="24"/>
+        </w:rPr>
+      </w:r>
+    </w:p>
+    <w:p>
+      <w:pPr>
+        <w:pStyle w:val="Normal"/>
+        <w:suppressAutoHyphens w:val="true"/>
+        <w:spacing w:lineRule="auto" w:line="360"/>
+        <w:ind w:left="-567" w:right="-154" w:hanging="0"/>
+        <w:jc w:val="left"/>
+        <w:rPr>
+          <w:sz w:val="24"/>
+          <w:szCs w:val="24"/>
+        </w:rPr>
+      </w:pPr>
+      <w:r>
+        <w:rPr>
+          <w:sz w:val="24"/>
+          <w:szCs w:val="24"/>
+        </w:rPr>
+      </w:r>
+    </w:p>
+    <w:p>
+      <w:pPr>
+        <w:pStyle w:val="Normal"/>
+        <w:suppressAutoHyphens w:val="true"/>
+        <w:spacing w:lineRule="auto" w:line="360"/>
+        <w:ind w:left="-567" w:right="-154" w:hanging="0"/>
+        <w:jc w:val="left"/>
+        <w:rPr>
+          <w:sz w:val="24"/>
+          <w:szCs w:val="24"/>
+        </w:rPr>
+      </w:pPr>
+      <w:r>
+        <w:rPr>
+          <w:sz w:val="24"/>
+          <w:szCs w:val="24"/>
+        </w:rPr>
+      </w:r>
+    </w:p>
+    <w:p>
+      <w:pPr>
+        <w:pStyle w:val="Normal"/>
+        <w:suppressAutoHyphens w:val="true"/>
+        <w:spacing w:lineRule="auto" w:line="360"/>
+        <w:ind w:left="-567" w:right="-154" w:hanging="0"/>
+        <w:jc w:val="left"/>
+        <w:rPr>
+          <w:sz w:val="24"/>
+          <w:szCs w:val="24"/>
+        </w:rPr>
+      </w:pPr>
+      <w:r>
+        <w:rPr>
+          <w:sz w:val="24"/>
+          <w:szCs w:val="24"/>
+        </w:rPr>
+      </w:r>
+    </w:p>
+    <w:p>
+      <w:pPr>
+        <w:pStyle w:val="Normal"/>
+        <w:suppressAutoHyphens w:val="true"/>
+        <w:spacing w:lineRule="auto" w:line="360"/>
+        <w:ind w:left="-567" w:right="-154" w:hanging="0"/>
+        <w:jc w:val="left"/>
+        <w:rPr>
+          <w:sz w:val="24"/>
+          <w:szCs w:val="24"/>
+        </w:rPr>
+      </w:pPr>
+      <w:r>
+        <w:rPr>
+          <w:sz w:val="24"/>
+          <w:szCs w:val="24"/>
+        </w:rPr>
+      </w:r>
+    </w:p>
+    <w:p>
+      <w:pPr>
+        <w:pStyle w:val="Normal"/>
+        <w:suppressAutoHyphens w:val="true"/>
+        <w:spacing w:lineRule="auto" w:line="360"/>
+        <w:ind w:left="-567" w:right="-154" w:hanging="0"/>
+        <w:jc w:val="left"/>
+        <w:rPr>
+          <w:sz w:val="24"/>
+          <w:szCs w:val="24"/>
+        </w:rPr>
+      </w:pPr>
+      <w:r>
+        <w:rPr>
+          <w:sz w:val="24"/>
+          <w:szCs w:val="24"/>
+        </w:rPr>
+      </w:r>
+    </w:p>
+    <w:p>
+      <w:pPr>
+        <w:pStyle w:val="Normal"/>
+        <w:suppressAutoHyphens w:val="true"/>
+        <w:spacing w:lineRule="auto" w:line="360"/>
+        <w:ind w:left="-567" w:right="-154" w:hanging="0"/>
+        <w:jc w:val="left"/>
+        <w:rPr>
+          <w:sz w:val="24"/>
+          <w:szCs w:val="24"/>
+        </w:rPr>
+      </w:pPr>
+      <w:r>
+        <w:rPr>
+          <w:sz w:val="24"/>
+          <w:szCs w:val="24"/>
+        </w:rPr>
+      </w:r>
+    </w:p>
+    <w:p>
+      <w:pPr>
+        <w:pStyle w:val="Normal"/>
+        <w:suppressAutoHyphens w:val="true"/>
+        <w:spacing w:lineRule="auto" w:line="360"/>
+        <w:ind w:left="-567" w:right="-154" w:hanging="0"/>
+        <w:jc w:val="left"/>
+        <w:rPr>
+          <w:sz w:val="24"/>
+          <w:szCs w:val="24"/>
+        </w:rPr>
+      </w:pPr>
+      <w:r>
+        <w:rPr>
+          <w:sz w:val="24"/>
+          <w:szCs w:val="24"/>
+        </w:rPr>
+      </w:r>
+    </w:p>
+    <w:p>
+      <w:pPr>
+        <w:pStyle w:val="Normal"/>
+        <w:suppressAutoHyphens w:val="true"/>
+        <w:spacing w:lineRule="auto" w:line="360"/>
+        <w:ind w:left="-567" w:right="-154" w:hanging="0"/>
+        <w:jc w:val="left"/>
+        <w:rPr>
+          <w:sz w:val="24"/>
+          <w:szCs w:val="24"/>
+        </w:rPr>
+      </w:pPr>
+      <w:r>
+        <w:rPr>
+          <w:sz w:val="24"/>
+          <w:szCs w:val="24"/>
+        </w:rPr>
+      </w:r>
+    </w:p>
+    <w:p>
+      <w:pPr>
+        <w:pStyle w:val="Normal"/>
+        <w:suppressAutoHyphens w:val="true"/>
+        <w:spacing w:lineRule="auto" w:line="360"/>
+        <w:ind w:left="-567" w:right="-154" w:hanging="0"/>
+        <w:jc w:val="left"/>
+        <w:rPr>
+          <w:sz w:val="24"/>
+          <w:szCs w:val="24"/>
+        </w:rPr>
+      </w:pPr>
+      <w:r>
+        <w:rPr>
+          <w:sz w:val="24"/>
+          <w:szCs w:val="24"/>
+        </w:rPr>
+      </w:r>
+    </w:p>
+    <w:p>
+      <w:pPr>
+        <w:pStyle w:val="Normal"/>
+        <w:suppressAutoHyphens w:val="true"/>
+        <w:spacing w:lineRule="auto" w:line="360"/>
+        <w:ind w:left="-567" w:right="-154" w:hanging="0"/>
+        <w:jc w:val="left"/>
+        <w:rPr>
+          <w:sz w:val="24"/>
+          <w:szCs w:val="24"/>
+        </w:rPr>
+      </w:pPr>
+      <w:r>
+        <w:rPr>
+          <w:sz w:val="24"/>
+          <w:szCs w:val="24"/>
+        </w:rPr>
+      </w:r>
+    </w:p>
+    <w:p>
+      <w:pPr>
+        <w:pStyle w:val="Normal"/>
+        <w:suppressAutoHyphens w:val="true"/>
+        <w:spacing w:lineRule="auto" w:line="360"/>
+        <w:ind w:left="-567" w:right="-154" w:hanging="0"/>
+        <w:jc w:val="left"/>
+        <w:rPr>
+          <w:sz w:val="24"/>
+          <w:szCs w:val="24"/>
+        </w:rPr>
+      </w:pPr>
+      <w:r>
+        <w:rPr>
+          <w:sz w:val="24"/>
+          <w:szCs w:val="24"/>
+        </w:rPr>
+      </w:r>
+    </w:p>
+    <w:p>
+      <w:pPr>
+        <w:pStyle w:val="Normal"/>
+        <w:suppressAutoHyphens w:val="true"/>
+        <w:spacing w:lineRule="auto" w:line="360"/>
+        <w:ind w:left="-567" w:right="-154" w:hanging="0"/>
+        <w:jc w:val="left"/>
+        <w:rPr>
+          <w:sz w:val="24"/>
+          <w:szCs w:val="24"/>
+        </w:rPr>
+      </w:pPr>
+      <w:r>
+        <w:rPr>
+          <w:sz w:val="24"/>
+          <w:szCs w:val="24"/>
+        </w:rPr>
+      </w:r>
+    </w:p>
+    <w:p>
+      <w:pPr>
+        <w:pStyle w:val="Normal"/>
+        <w:suppressAutoHyphens w:val="true"/>
+        <w:spacing w:lineRule="auto" w:line="360"/>
+        <w:ind w:left="-567" w:right="-154" w:hanging="0"/>
+        <w:jc w:val="left"/>
+        <w:rPr>
+          <w:sz w:val="24"/>
+          <w:szCs w:val="24"/>
+        </w:rPr>
+      </w:pPr>
+      <w:r>
+        <w:rPr>
+          <w:sz w:val="24"/>
+          <w:szCs w:val="24"/>
+        </w:rPr>
+      </w:r>
+    </w:p>
+    <w:p>
+      <w:pPr>
+        <w:pStyle w:val="Normal"/>
+        <w:suppressAutoHyphens w:val="true"/>
+        <w:spacing w:lineRule="auto" w:line="360"/>
+        <w:ind w:left="-567" w:right="-154" w:hanging="0"/>
+        <w:jc w:val="left"/>
+        <w:rPr>
+          <w:sz w:val="24"/>
+          <w:szCs w:val="24"/>
+        </w:rPr>
+      </w:pPr>
+      <w:r>
+        <w:rPr>
+          <w:sz w:val="24"/>
+          <w:szCs w:val="24"/>
+        </w:rPr>
+      </w:r>
+    </w:p>
+    <w:p>
+      <w:pPr>
+        <w:pStyle w:val="Normal"/>
+        <w:suppressAutoHyphens w:val="true"/>
+        <w:spacing w:lineRule="auto" w:line="360"/>
+        <w:ind w:left="-567" w:right="-154" w:hanging="0"/>
+        <w:jc w:val="left"/>
+        <w:rPr>
+          <w:sz w:val="24"/>
+          <w:szCs w:val="24"/>
+        </w:rPr>
+      </w:pPr>
+      <w:r>
+        <w:rPr>
+          <w:sz w:val="24"/>
+          <w:szCs w:val="24"/>
+        </w:rPr>
+      </w:r>
+    </w:p>
+    <w:p>
+      <w:pPr>
+        <w:pStyle w:val="Normal"/>
+        <w:suppressAutoHyphens w:val="true"/>
+        <w:spacing w:lineRule="auto" w:line="360"/>
+        <w:ind w:left="-567" w:right="-154" w:hanging="0"/>
+        <w:jc w:val="left"/>
+        <w:rPr>
+          <w:sz w:val="24"/>
+          <w:szCs w:val="24"/>
+        </w:rPr>
+      </w:pPr>
+      <w:r>
+        <w:rPr>
+          <w:sz w:val="24"/>
+          <w:szCs w:val="24"/>
+        </w:rPr>
+      </w:r>
+    </w:p>
+    <w:p>
+      <w:pPr>
+        <w:pStyle w:val="Normal"/>
+        <w:suppressAutoHyphens w:val="true"/>
+        <w:spacing w:lineRule="auto" w:line="360"/>
+        <w:ind w:left="-567" w:right="-154" w:hanging="0"/>
+        <w:jc w:val="left"/>
+        <w:rPr>
+          <w:sz w:val="24"/>
+          <w:szCs w:val="24"/>
+        </w:rPr>
+      </w:pPr>
+      <w:r>
+        <w:rPr>
+          <w:sz w:val="24"/>
+          <w:szCs w:val="24"/>
+        </w:rPr>
+      </w:r>
+    </w:p>
+    <w:p>
+      <w:pPr>
+        <w:pStyle w:val="Normal"/>
+        <w:suppressAutoHyphens w:val="true"/>
+        <w:spacing w:lineRule="auto" w:line="360"/>
+        <w:ind w:left="-567" w:right="-154" w:hanging="0"/>
+        <w:jc w:val="left"/>
+        <w:rPr>
+          <w:sz w:val="24"/>
+          <w:szCs w:val="24"/>
+        </w:rPr>
+      </w:pPr>
+      <w:r>
+        <w:rPr>
+          <w:sz w:val="24"/>
+          <w:szCs w:val="24"/>
+        </w:rPr>
+      </w:r>
+    </w:p>
+    <w:p>
+      <w:pPr>
+        <w:pStyle w:val="Normal"/>
+        <w:suppressAutoHyphens w:val="true"/>
+        <w:spacing w:lineRule="auto" w:line="360"/>
+        <w:ind w:left="-567" w:right="-154" w:hanging="0"/>
+        <w:jc w:val="left"/>
+        <w:rPr>
+          <w:sz w:val="24"/>
+          <w:szCs w:val="24"/>
+        </w:rPr>
+      </w:pPr>
+      <w:r>
+        <w:rPr>
+          <w:sz w:val="24"/>
+          <w:szCs w:val="24"/>
+        </w:rPr>
+      </w:r>
+    </w:p>
+    <w:p>
+      <w:pPr>
+        <w:pStyle w:val="Normal"/>
+        <w:suppressAutoHyphens w:val="true"/>
+        <w:spacing w:lineRule="auto" w:line="360"/>
+        <w:ind w:left="-567" w:right="-154" w:hanging="0"/>
+        <w:jc w:val="left"/>
+        <w:rPr>
+          <w:sz w:val="24"/>
+          <w:szCs w:val="24"/>
+        </w:rPr>
+      </w:pPr>
+      <w:r>
+        <w:rPr>
+          <w:sz w:val="24"/>
+          <w:szCs w:val="24"/>
+        </w:rPr>
+      </w:r>
+    </w:p>
+    <w:p>
+      <w:pPr>
+        <w:pStyle w:val="Normal"/>
+        <w:suppressAutoHyphens w:val="true"/>
+        <w:spacing w:lineRule="auto" w:line="360"/>
+        <w:ind w:left="-567" w:right="-154" w:hanging="0"/>
+        <w:jc w:val="left"/>
+        <w:rPr>
+          <w:sz w:val="24"/>
+          <w:szCs w:val="24"/>
+        </w:rPr>
+      </w:pPr>
+      <w:r>
+        <w:rPr>
+          <w:sz w:val="24"/>
+          <w:szCs w:val="24"/>
+        </w:rPr>
+      </w:r>
+    </w:p>
+    <w:p>
+      <w:pPr>
+        <w:pStyle w:val="Normal"/>
+        <w:suppressAutoHyphens w:val="true"/>
+        <w:spacing w:lineRule="auto" w:line="360"/>
+        <w:ind w:left="-567" w:right="-154" w:hanging="0"/>
+        <w:jc w:val="left"/>
+        <w:rPr>
+          <w:sz w:val="24"/>
+          <w:szCs w:val="24"/>
+        </w:rPr>
+      </w:pPr>
+      <w:r>
+        <w:rPr>
+          <w:sz w:val="24"/>
+          <w:szCs w:val="24"/>
+        </w:rPr>
+      </w:r>
+    </w:p>
+    <w:p>
+      <w:pPr>
+        <w:pStyle w:val="Normal"/>
+        <w:suppressAutoHyphens w:val="true"/>
+        <w:spacing w:lineRule="auto" w:line="360"/>
+        <w:ind w:left="-567" w:right="-154" w:hanging="0"/>
+        <w:jc w:val="left"/>
+        <w:rPr>
+          <w:sz w:val="24"/>
+          <w:szCs w:val="24"/>
+        </w:rPr>
+      </w:pPr>
+      <w:r>
+        <w:rPr>
+          <w:sz w:val="24"/>
+          <w:szCs w:val="24"/>
+        </w:rPr>
+      </w:r>
+    </w:p>
+    <w:p>
+      <w:pPr>
+        <w:pStyle w:val="Normal"/>
+        <w:suppressAutoHyphens w:val="true"/>
+        <w:spacing w:lineRule="auto" w:line="360"/>
+        <w:ind w:left="-567" w:right="-154" w:hanging="0"/>
+        <w:jc w:val="left"/>
+        <w:rPr>
+          <w:sz w:val="24"/>
+          <w:szCs w:val="24"/>
+        </w:rPr>
+      </w:pPr>
+      <w:r>
+        <w:rPr>
+          <w:sz w:val="24"/>
+          <w:szCs w:val="24"/>
+        </w:rPr>
+      </w:r>
+    </w:p>
+    <w:p>
+      <w:pPr>
+        <w:pStyle w:val="Normal"/>
+        <w:suppressAutoHyphens w:val="true"/>
+        <w:spacing w:lineRule="auto" w:line="360"/>
+        <w:ind w:left="-567" w:right="-154" w:hanging="0"/>
+        <w:jc w:val="left"/>
+        <w:rPr>
+          <w:sz w:val="24"/>
+          <w:szCs w:val="24"/>
+        </w:rPr>
+      </w:pPr>
+      <w:r>
+        <w:rPr>
+          <w:sz w:val="24"/>
+          <w:szCs w:val="24"/>
+        </w:rPr>
+      </w:r>
+    </w:p>
+    <w:p>
+      <w:pPr>
+        <w:pStyle w:val="Normal"/>
+        <w:suppressAutoHyphens w:val="true"/>
+        <w:spacing w:lineRule="auto" w:line="360"/>
+        <w:ind w:left="-567" w:right="-154" w:hanging="0"/>
+        <w:jc w:val="left"/>
+        <w:rPr>
+          <w:sz w:val="24"/>
+          <w:szCs w:val="24"/>
+        </w:rPr>
+      </w:pPr>
+      <w:r>
+        <w:rPr>
+          <w:sz w:val="24"/>
+          <w:szCs w:val="24"/>
+        </w:rPr>
+      </w:r>
+    </w:p>
+    <w:p>
+      <w:pPr>
+        <w:pStyle w:val="Normal"/>
+        <w:suppressAutoHyphens w:val="true"/>
+        <w:spacing w:lineRule="auto" w:line="360"/>
+        <w:ind w:left="-567" w:right="-154" w:hanging="0"/>
+        <w:jc w:val="left"/>
+        <w:rPr>
+          <w:sz w:val="24"/>
+          <w:szCs w:val="24"/>
+        </w:rPr>
+      </w:pPr>
+      <w:r>
+        <w:rPr>
+          <w:sz w:val="24"/>
+          <w:szCs w:val="24"/>
+        </w:rPr>
+      </w:r>
+    </w:p>
+    <w:p>
+      <w:pPr>
+        <w:pStyle w:val="Normal"/>
+        <w:suppressAutoHyphens w:val="true"/>
+        <w:spacing w:lineRule="auto" w:line="360"/>
+        <w:ind w:left="-567" w:right="-154" w:hanging="0"/>
+        <w:jc w:val="left"/>
+        <w:rPr>
+          <w:sz w:val="24"/>
+          <w:szCs w:val="24"/>
+        </w:rPr>
+      </w:pPr>
+      <w:r>
+        <w:rPr>
+          <w:sz w:val="24"/>
+          <w:szCs w:val="24"/>
+        </w:rPr>
+      </w:r>
+    </w:p>
+    <w:p>
+      <w:pPr>
+        <w:pStyle w:val="Normal"/>
+        <w:suppressAutoHyphens w:val="true"/>
+        <w:spacing w:lineRule="auto" w:line="360"/>
+        <w:ind w:left="-567" w:right="-154" w:hanging="0"/>
+        <w:jc w:val="left"/>
+        <w:rPr>
+          <w:sz w:val="24"/>
+          <w:szCs w:val="24"/>
+        </w:rPr>
+      </w:pPr>
+      <w:r>
+        <w:rPr>
+          <w:sz w:val="24"/>
+          <w:szCs w:val="24"/>
+        </w:rPr>
+      </w:r>
+    </w:p>
+    <w:p>
+      <w:pPr>
+        <w:pStyle w:val="Normal"/>
+        <w:suppressAutoHyphens w:val="true"/>
+        <w:spacing w:lineRule="auto" w:line="360"/>
+        <w:ind w:left="-567" w:right="-154" w:hanging="0"/>
+        <w:jc w:val="left"/>
+        <w:rPr>
+          <w:sz w:val="24"/>
+          <w:szCs w:val="24"/>
+        </w:rPr>
+      </w:pPr>
+      <w:r>
+        <w:rPr>
+          <w:sz w:val="24"/>
+          <w:szCs w:val="24"/>
+        </w:rPr>
+      </w:r>
+    </w:p>
+    <w:p>
+      <w:pPr>
+        <w:pStyle w:val="Normal"/>
+        <w:suppressAutoHyphens w:val="true"/>
+        <w:spacing w:lineRule="auto" w:line="360"/>
+        <w:ind w:left="-567" w:right="-154" w:hanging="0"/>
+        <w:jc w:val="left"/>
+        <w:rPr>
+          <w:sz w:val="24"/>
+          <w:szCs w:val="24"/>
+        </w:rPr>
+      </w:pPr>
+      <w:r>
+        <w:rPr>
+          <w:sz w:val="24"/>
+          <w:szCs w:val="24"/>
+        </w:rPr>
+      </w:r>
+    </w:p>
+    <w:p>
+      <w:pPr>
+        <w:pStyle w:val="Normal"/>
+        <w:suppressAutoHyphens w:val="true"/>
+        <w:spacing w:lineRule="auto" w:line="360"/>
+        <w:ind w:left="-567" w:right="-154" w:hanging="0"/>
+        <w:jc w:val="left"/>
+        <w:rPr>
+          <w:sz w:val="24"/>
+          <w:szCs w:val="24"/>
+        </w:rPr>
+      </w:pPr>
+      <w:r>
+        <w:rPr/>
       </w:r>
     </w:p>
     <w:sectPr>

</xml_diff>